<commit_message>
hours spent on project
</commit_message>
<xml_diff>
--- a/Assignment 2 - Patterns at GAStech.docx
+++ b/Assignment 2 - Patterns at GAStech.docx
@@ -29,8 +29,20 @@
           <w:sz w:val="22"/>
           <w:szCs w:val="22"/>
         </w:rPr>
-        <w:t>Assignment 2: Patterns at GAStech</w:t>
-      </w:r>
+        <w:t xml:space="preserve">Assignment 2: Patterns at </w:t>
+      </w:r>
+      <w:proofErr w:type="spellStart"/>
+      <w:r>
+        <w:rPr>
+          <w:rFonts w:ascii="Times New Roman" w:hAnsi="Times New Roman" w:cs="Times New Roman"/>
+          <w:b/>
+          <w:bCs/>
+          <w:sz w:val="22"/>
+          <w:szCs w:val="22"/>
+        </w:rPr>
+        <w:t>GAStech</w:t>
+      </w:r>
+      <w:proofErr w:type="spellEnd"/>
     </w:p>
     <w:p>
       <w:pPr>
@@ -66,7 +78,97 @@
           <w:sz w:val="22"/>
           <w:szCs w:val="22"/>
         </w:rPr>
-        <w:t xml:space="preserve"> (Kathryn Sarullo, Shayan Monadjemi, Saulet Yskak)</w:t>
+        <w:t xml:space="preserve"> (Kathryn </w:t>
+      </w:r>
+      <w:proofErr w:type="spellStart"/>
+      <w:r>
+        <w:rPr>
+          <w:rFonts w:ascii="Times New Roman" w:hAnsi="Times New Roman" w:cs="Times New Roman"/>
+          <w:sz w:val="22"/>
+          <w:szCs w:val="22"/>
+        </w:rPr>
+        <w:t>Sarullo</w:t>
+      </w:r>
+      <w:proofErr w:type="spellEnd"/>
+      <w:r>
+        <w:rPr>
+          <w:rFonts w:ascii="Times New Roman" w:hAnsi="Times New Roman" w:cs="Times New Roman"/>
+          <w:sz w:val="22"/>
+          <w:szCs w:val="22"/>
+        </w:rPr>
+        <w:t xml:space="preserve">, </w:t>
+      </w:r>
+      <w:proofErr w:type="spellStart"/>
+      <w:r>
+        <w:rPr>
+          <w:rFonts w:ascii="Times New Roman" w:hAnsi="Times New Roman" w:cs="Times New Roman"/>
+          <w:sz w:val="22"/>
+          <w:szCs w:val="22"/>
+        </w:rPr>
+        <w:t>Shayan</w:t>
+      </w:r>
+      <w:proofErr w:type="spellEnd"/>
+      <w:r>
+        <w:rPr>
+          <w:rFonts w:ascii="Times New Roman" w:hAnsi="Times New Roman" w:cs="Times New Roman"/>
+          <w:sz w:val="22"/>
+          <w:szCs w:val="22"/>
+        </w:rPr>
+        <w:t xml:space="preserve"> </w:t>
+      </w:r>
+      <w:proofErr w:type="spellStart"/>
+      <w:r>
+        <w:rPr>
+          <w:rFonts w:ascii="Times New Roman" w:hAnsi="Times New Roman" w:cs="Times New Roman"/>
+          <w:sz w:val="22"/>
+          <w:szCs w:val="22"/>
+        </w:rPr>
+        <w:t>Monadjemi</w:t>
+      </w:r>
+      <w:proofErr w:type="spellEnd"/>
+      <w:r>
+        <w:rPr>
+          <w:rFonts w:ascii="Times New Roman" w:hAnsi="Times New Roman" w:cs="Times New Roman"/>
+          <w:sz w:val="22"/>
+          <w:szCs w:val="22"/>
+        </w:rPr>
+        <w:t xml:space="preserve">, </w:t>
+      </w:r>
+      <w:proofErr w:type="spellStart"/>
+      <w:r>
+        <w:rPr>
+          <w:rFonts w:ascii="Times New Roman" w:hAnsi="Times New Roman" w:cs="Times New Roman"/>
+          <w:sz w:val="22"/>
+          <w:szCs w:val="22"/>
+        </w:rPr>
+        <w:t>Saulet</w:t>
+      </w:r>
+      <w:proofErr w:type="spellEnd"/>
+      <w:r>
+        <w:rPr>
+          <w:rFonts w:ascii="Times New Roman" w:hAnsi="Times New Roman" w:cs="Times New Roman"/>
+          <w:sz w:val="22"/>
+          <w:szCs w:val="22"/>
+        </w:rPr>
+        <w:t xml:space="preserve"> </w:t>
+      </w:r>
+      <w:proofErr w:type="spellStart"/>
+      <w:r>
+        <w:rPr>
+          <w:rFonts w:ascii="Times New Roman" w:hAnsi="Times New Roman" w:cs="Times New Roman"/>
+          <w:sz w:val="22"/>
+          <w:szCs w:val="22"/>
+        </w:rPr>
+        <w:t>Yskak</w:t>
+      </w:r>
+      <w:proofErr w:type="spellEnd"/>
+      <w:r>
+        <w:rPr>
+          <w:rFonts w:ascii="Times New Roman" w:hAnsi="Times New Roman" w:cs="Times New Roman"/>
+          <w:sz w:val="22"/>
+          <w:szCs w:val="22"/>
+        </w:rPr>
+        <w:t>)</w:t>
       </w:r>
     </w:p>
     <w:p>
@@ -102,12 +204,20 @@
         <w:spacing w:line="360" w:lineRule="auto"/>
         <w:rPr>
           <w:rFonts w:ascii="Times New Roman" w:hAnsi="Times New Roman" w:cs="Times New Roman"/>
+          <w:sz w:val="22"/>
+          <w:szCs w:val="22"/>
+        </w:rPr>
+      </w:pPr>
+      <w:r>
+        <w:rPr>
+          <w:rFonts w:ascii="Times New Roman" w:hAnsi="Times New Roman" w:cs="Times New Roman"/>
           <w:b/>
           <w:bCs/>
           <w:sz w:val="22"/>
           <w:szCs w:val="22"/>
         </w:rPr>
-      </w:pPr>
+        <w:t>Approximately how many hours were spent working on this submission in total:</w:t>
+      </w:r>
       <w:r>
         <w:rPr>
           <w:rFonts w:ascii="Times New Roman" w:hAnsi="Times New Roman" w:cs="Times New Roman"/>
@@ -116,7 +226,31 @@
           <w:sz w:val="22"/>
           <w:szCs w:val="22"/>
         </w:rPr>
-        <w:t>Approximately how many hours were spent working on this submission in total:</w:t>
+        <w:t xml:space="preserve"> </w:t>
+      </w:r>
+      <w:r>
+        <w:rPr>
+          <w:rFonts w:ascii="Times New Roman" w:hAnsi="Times New Roman" w:cs="Times New Roman"/>
+          <w:sz w:val="22"/>
+          <w:szCs w:val="22"/>
+        </w:rPr>
+        <w:t>1</w:t>
+      </w:r>
+      <w:r>
+        <w:rPr>
+          <w:rFonts w:ascii="Times New Roman" w:hAnsi="Times New Roman" w:cs="Times New Roman"/>
+          <w:sz w:val="22"/>
+          <w:szCs w:val="22"/>
+        </w:rPr>
+        <w:t>2</w:t>
+      </w:r>
+      <w:r>
+        <w:rPr>
+          <w:rFonts w:ascii="Times New Roman" w:hAnsi="Times New Roman" w:cs="Times New Roman"/>
+          <w:sz w:val="22"/>
+          <w:szCs w:val="22"/>
+        </w:rPr>
+        <w:t xml:space="preserve"> hours per person</w:t>
       </w:r>
     </w:p>
     <w:p>
@@ -191,7 +325,25 @@
           <w:sz w:val="22"/>
           <w:szCs w:val="22"/>
         </w:rPr>
-        <w:t xml:space="preserve">[Youtube link </w:t>
+        <w:t>[</w:t>
+      </w:r>
+      <w:proofErr w:type="spellStart"/>
+      <w:r>
+        <w:rPr>
+          <w:rFonts w:ascii="Times New Roman" w:hAnsi="Times New Roman" w:cs="Times New Roman"/>
+          <w:sz w:val="22"/>
+          <w:szCs w:val="22"/>
+        </w:rPr>
+        <w:t>Youtube</w:t>
+      </w:r>
+      <w:proofErr w:type="spellEnd"/>
+      <w:r>
+        <w:rPr>
+          <w:rFonts w:ascii="Times New Roman" w:hAnsi="Times New Roman" w:cs="Times New Roman"/>
+          <w:sz w:val="22"/>
+          <w:szCs w:val="22"/>
+        </w:rPr>
+        <w:t xml:space="preserve"> link </w:t>
       </w:r>
       <w:r>
         <w:rPr>
@@ -209,6 +361,8 @@
         </w:rPr>
         <w:t>added]</w:t>
       </w:r>
+      <w:bookmarkStart w:id="0" w:name="_GoBack"/>
+      <w:bookmarkEnd w:id="0"/>
     </w:p>
     <w:p>
       <w:pPr>
@@ -247,7 +401,7 @@
         <w:pStyle w:val="ListParagraph"/>
         <w:numPr>
           <w:ilvl w:val="0"/>
-          <w:numId w:val="4"/>
+          <w:numId w:val="12"/>
         </w:numPr>
         <w:spacing w:line="360" w:lineRule="auto"/>
         <w:rPr>
@@ -262,7 +416,43 @@
           <w:sz w:val="22"/>
           <w:szCs w:val="22"/>
         </w:rPr>
-        <w:t>Describe common daily routines for GAStech employees. What does a day in the life of a typical GAStech employee look like? Please limit your response to no more than five images and 300 words</w:t>
+        <w:t xml:space="preserve">Describe common daily routines for </w:t>
+      </w:r>
+      <w:proofErr w:type="spellStart"/>
+      <w:r>
+        <w:rPr>
+          <w:rFonts w:ascii="Times New Roman" w:hAnsi="Times New Roman" w:cs="Times New Roman"/>
+          <w:sz w:val="22"/>
+          <w:szCs w:val="22"/>
+        </w:rPr>
+        <w:t>GAStech</w:t>
+      </w:r>
+      <w:proofErr w:type="spellEnd"/>
+      <w:r>
+        <w:rPr>
+          <w:rFonts w:ascii="Times New Roman" w:hAnsi="Times New Roman" w:cs="Times New Roman"/>
+          <w:sz w:val="22"/>
+          <w:szCs w:val="22"/>
+        </w:rPr>
+        <w:t xml:space="preserve"> employees. What does a day in the life of a typical </w:t>
+      </w:r>
+      <w:proofErr w:type="spellStart"/>
+      <w:r>
+        <w:rPr>
+          <w:rFonts w:ascii="Times New Roman" w:hAnsi="Times New Roman" w:cs="Times New Roman"/>
+          <w:sz w:val="22"/>
+          <w:szCs w:val="22"/>
+        </w:rPr>
+        <w:t>GAStech</w:t>
+      </w:r>
+      <w:proofErr w:type="spellEnd"/>
+      <w:r>
+        <w:rPr>
+          <w:rFonts w:ascii="Times New Roman" w:hAnsi="Times New Roman" w:cs="Times New Roman"/>
+          <w:sz w:val="22"/>
+          <w:szCs w:val="22"/>
+        </w:rPr>
+        <w:t xml:space="preserve"> employee look like? Please limit your response to no more than five images and 300 words</w:t>
       </w:r>
       <w:r>
         <w:rPr>
@@ -486,15 +676,87 @@
           <w:sz w:val="22"/>
           <w:szCs w:val="22"/>
         </w:rPr>
-        <w:t xml:space="preserve">Brand Tempestad and Isande Borrasca </w:t>
-      </w:r>
-      <w:r>
-        <w:rPr>
-          <w:rFonts w:ascii="Times New Roman" w:hAnsi="Times New Roman" w:cs="Times New Roman"/>
-          <w:sz w:val="22"/>
-          <w:szCs w:val="22"/>
-        </w:rPr>
-        <w:t xml:space="preserve">meet at the Chostus Hotel </w:t>
+        <w:t xml:space="preserve">Brand </w:t>
+      </w:r>
+      <w:proofErr w:type="spellStart"/>
+      <w:r>
+        <w:rPr>
+          <w:rFonts w:ascii="Times New Roman" w:hAnsi="Times New Roman" w:cs="Times New Roman"/>
+          <w:sz w:val="22"/>
+          <w:szCs w:val="22"/>
+        </w:rPr>
+        <w:t>Tempestad</w:t>
+      </w:r>
+      <w:proofErr w:type="spellEnd"/>
+      <w:r>
+        <w:rPr>
+          <w:rFonts w:ascii="Times New Roman" w:hAnsi="Times New Roman" w:cs="Times New Roman"/>
+          <w:sz w:val="22"/>
+          <w:szCs w:val="22"/>
+        </w:rPr>
+        <w:t xml:space="preserve"> and </w:t>
+      </w:r>
+      <w:proofErr w:type="spellStart"/>
+      <w:r>
+        <w:rPr>
+          <w:rFonts w:ascii="Times New Roman" w:hAnsi="Times New Roman" w:cs="Times New Roman"/>
+          <w:sz w:val="22"/>
+          <w:szCs w:val="22"/>
+        </w:rPr>
+        <w:t>Isande</w:t>
+      </w:r>
+      <w:proofErr w:type="spellEnd"/>
+      <w:r>
+        <w:rPr>
+          <w:rFonts w:ascii="Times New Roman" w:hAnsi="Times New Roman" w:cs="Times New Roman"/>
+          <w:sz w:val="22"/>
+          <w:szCs w:val="22"/>
+        </w:rPr>
+        <w:t xml:space="preserve"> </w:t>
+      </w:r>
+      <w:proofErr w:type="spellStart"/>
+      <w:r>
+        <w:rPr>
+          <w:rFonts w:ascii="Times New Roman" w:hAnsi="Times New Roman" w:cs="Times New Roman"/>
+          <w:sz w:val="22"/>
+          <w:szCs w:val="22"/>
+        </w:rPr>
+        <w:t>Borrasca</w:t>
+      </w:r>
+      <w:proofErr w:type="spellEnd"/>
+      <w:r>
+        <w:rPr>
+          <w:rFonts w:ascii="Times New Roman" w:hAnsi="Times New Roman" w:cs="Times New Roman"/>
+          <w:sz w:val="22"/>
+          <w:szCs w:val="22"/>
+        </w:rPr>
+        <w:t xml:space="preserve"> </w:t>
+      </w:r>
+      <w:r>
+        <w:rPr>
+          <w:rFonts w:ascii="Times New Roman" w:hAnsi="Times New Roman" w:cs="Times New Roman"/>
+          <w:sz w:val="22"/>
+          <w:szCs w:val="22"/>
+        </w:rPr>
+        <w:t xml:space="preserve">meet at the </w:t>
+      </w:r>
+      <w:proofErr w:type="spellStart"/>
+      <w:r>
+        <w:rPr>
+          <w:rFonts w:ascii="Times New Roman" w:hAnsi="Times New Roman" w:cs="Times New Roman"/>
+          <w:sz w:val="22"/>
+          <w:szCs w:val="22"/>
+        </w:rPr>
+        <w:t>Chostus</w:t>
+      </w:r>
+      <w:proofErr w:type="spellEnd"/>
+      <w:r>
+        <w:rPr>
+          <w:rFonts w:ascii="Times New Roman" w:hAnsi="Times New Roman" w:cs="Times New Roman"/>
+          <w:sz w:val="22"/>
+          <w:szCs w:val="22"/>
+        </w:rPr>
+        <w:t xml:space="preserve"> Hotel </w:t>
       </w:r>
       <w:r>
         <w:rPr>
@@ -669,7 +931,25 @@
           <w:sz w:val="22"/>
           <w:szCs w:val="22"/>
         </w:rPr>
-        <w:t>at the Chostus Hotel</w:t>
+        <w:t xml:space="preserve">at the </w:t>
+      </w:r>
+      <w:proofErr w:type="spellStart"/>
+      <w:r>
+        <w:rPr>
+          <w:rFonts w:ascii="Times New Roman" w:hAnsi="Times New Roman" w:cs="Times New Roman"/>
+          <w:sz w:val="22"/>
+          <w:szCs w:val="22"/>
+        </w:rPr>
+        <w:t>Chostus</w:t>
+      </w:r>
+      <w:proofErr w:type="spellEnd"/>
+      <w:r>
+        <w:rPr>
+          <w:rFonts w:ascii="Times New Roman" w:hAnsi="Times New Roman" w:cs="Times New Roman"/>
+          <w:sz w:val="22"/>
+          <w:szCs w:val="22"/>
+        </w:rPr>
+        <w:t xml:space="preserve"> Hotel</w:t>
       </w:r>
     </w:p>
     <w:p>
@@ -735,7 +1015,79 @@
           <w:sz w:val="22"/>
           <w:szCs w:val="22"/>
         </w:rPr>
-        <w:t>Brand Tempestad and Isande Borrasca at the Chostus Hotel</w:t>
+        <w:t xml:space="preserve">Brand </w:t>
+      </w:r>
+      <w:proofErr w:type="spellStart"/>
+      <w:r>
+        <w:rPr>
+          <w:rFonts w:ascii="Times New Roman" w:hAnsi="Times New Roman" w:cs="Times New Roman"/>
+          <w:sz w:val="22"/>
+          <w:szCs w:val="22"/>
+        </w:rPr>
+        <w:t>Tempestad</w:t>
+      </w:r>
+      <w:proofErr w:type="spellEnd"/>
+      <w:r>
+        <w:rPr>
+          <w:rFonts w:ascii="Times New Roman" w:hAnsi="Times New Roman" w:cs="Times New Roman"/>
+          <w:sz w:val="22"/>
+          <w:szCs w:val="22"/>
+        </w:rPr>
+        <w:t xml:space="preserve"> and </w:t>
+      </w:r>
+      <w:proofErr w:type="spellStart"/>
+      <w:r>
+        <w:rPr>
+          <w:rFonts w:ascii="Times New Roman" w:hAnsi="Times New Roman" w:cs="Times New Roman"/>
+          <w:sz w:val="22"/>
+          <w:szCs w:val="22"/>
+        </w:rPr>
+        <w:t>Isande</w:t>
+      </w:r>
+      <w:proofErr w:type="spellEnd"/>
+      <w:r>
+        <w:rPr>
+          <w:rFonts w:ascii="Times New Roman" w:hAnsi="Times New Roman" w:cs="Times New Roman"/>
+          <w:sz w:val="22"/>
+          <w:szCs w:val="22"/>
+        </w:rPr>
+        <w:t xml:space="preserve"> </w:t>
+      </w:r>
+      <w:proofErr w:type="spellStart"/>
+      <w:r>
+        <w:rPr>
+          <w:rFonts w:ascii="Times New Roman" w:hAnsi="Times New Roman" w:cs="Times New Roman"/>
+          <w:sz w:val="22"/>
+          <w:szCs w:val="22"/>
+        </w:rPr>
+        <w:t>Borrasca</w:t>
+      </w:r>
+      <w:proofErr w:type="spellEnd"/>
+      <w:r>
+        <w:rPr>
+          <w:rFonts w:ascii="Times New Roman" w:hAnsi="Times New Roman" w:cs="Times New Roman"/>
+          <w:sz w:val="22"/>
+          <w:szCs w:val="22"/>
+        </w:rPr>
+        <w:t xml:space="preserve"> at the </w:t>
+      </w:r>
+      <w:proofErr w:type="spellStart"/>
+      <w:r>
+        <w:rPr>
+          <w:rFonts w:ascii="Times New Roman" w:hAnsi="Times New Roman" w:cs="Times New Roman"/>
+          <w:sz w:val="22"/>
+          <w:szCs w:val="22"/>
+        </w:rPr>
+        <w:t>Chostus</w:t>
+      </w:r>
+      <w:proofErr w:type="spellEnd"/>
+      <w:r>
+        <w:rPr>
+          <w:rFonts w:ascii="Times New Roman" w:hAnsi="Times New Roman" w:cs="Times New Roman"/>
+          <w:sz w:val="22"/>
+          <w:szCs w:val="22"/>
+        </w:rPr>
+        <w:t xml:space="preserve"> Hotel</w:t>
       </w:r>
       <w:r>
         <w:rPr>
@@ -854,24 +1206,62 @@
           <w:sz w:val="22"/>
           <w:szCs w:val="22"/>
         </w:rPr>
-        <w:t>R</w:t>
-      </w:r>
-      <w:r>
-        <w:rPr>
-          <w:rFonts w:ascii="Times New Roman" w:hAnsi="Times New Roman" w:cs="Times New Roman"/>
-          <w:sz w:val="22"/>
-          <w:szCs w:val="22"/>
-        </w:rPr>
-        <w:t xml:space="preserve">outes intersections between </w:t>
-      </w:r>
-      <w:r>
-        <w:rPr>
-          <w:rFonts w:ascii="Times New Roman" w:hAnsi="Times New Roman" w:cs="Times New Roman"/>
-          <w:sz w:val="22"/>
-          <w:szCs w:val="22"/>
-        </w:rPr>
-        <w:t>Brand Tempestad and Isande Borrasca</w:t>
-      </w:r>
+        <w:t xml:space="preserve">Routes intersections between </w:t>
+      </w:r>
+      <w:r>
+        <w:rPr>
+          <w:rFonts w:ascii="Times New Roman" w:hAnsi="Times New Roman" w:cs="Times New Roman"/>
+          <w:sz w:val="22"/>
+          <w:szCs w:val="22"/>
+        </w:rPr>
+        <w:t xml:space="preserve">Brand </w:t>
+      </w:r>
+      <w:proofErr w:type="spellStart"/>
+      <w:r>
+        <w:rPr>
+          <w:rFonts w:ascii="Times New Roman" w:hAnsi="Times New Roman" w:cs="Times New Roman"/>
+          <w:sz w:val="22"/>
+          <w:szCs w:val="22"/>
+        </w:rPr>
+        <w:t>Tempestad</w:t>
+      </w:r>
+      <w:proofErr w:type="spellEnd"/>
+      <w:r>
+        <w:rPr>
+          <w:rFonts w:ascii="Times New Roman" w:hAnsi="Times New Roman" w:cs="Times New Roman"/>
+          <w:sz w:val="22"/>
+          <w:szCs w:val="22"/>
+        </w:rPr>
+        <w:t xml:space="preserve"> and </w:t>
+      </w:r>
+      <w:proofErr w:type="spellStart"/>
+      <w:r>
+        <w:rPr>
+          <w:rFonts w:ascii="Times New Roman" w:hAnsi="Times New Roman" w:cs="Times New Roman"/>
+          <w:sz w:val="22"/>
+          <w:szCs w:val="22"/>
+        </w:rPr>
+        <w:t>Isande</w:t>
+      </w:r>
+      <w:proofErr w:type="spellEnd"/>
+      <w:r>
+        <w:rPr>
+          <w:rFonts w:ascii="Times New Roman" w:hAnsi="Times New Roman" w:cs="Times New Roman"/>
+          <w:sz w:val="22"/>
+          <w:szCs w:val="22"/>
+        </w:rPr>
+        <w:t xml:space="preserve"> </w:t>
+      </w:r>
+      <w:proofErr w:type="spellStart"/>
+      <w:r>
+        <w:rPr>
+          <w:rFonts w:ascii="Times New Roman" w:hAnsi="Times New Roman" w:cs="Times New Roman"/>
+          <w:sz w:val="22"/>
+          <w:szCs w:val="22"/>
+        </w:rPr>
+        <w:t>Borrasca</w:t>
+      </w:r>
+      <w:proofErr w:type="spellEnd"/>
     </w:p>
     <w:p>
       <w:pPr>
@@ -937,7 +1327,25 @@
           <w:sz w:val="22"/>
           <w:szCs w:val="22"/>
         </w:rPr>
-        <w:t>credit card transactions at Chostus Hotel</w:t>
+        <w:t xml:space="preserve">credit card transactions at </w:t>
+      </w:r>
+      <w:proofErr w:type="spellStart"/>
+      <w:r>
+        <w:rPr>
+          <w:rFonts w:ascii="Times New Roman" w:hAnsi="Times New Roman" w:cs="Times New Roman"/>
+          <w:sz w:val="22"/>
+          <w:szCs w:val="22"/>
+        </w:rPr>
+        <w:t>Chostus</w:t>
+      </w:r>
+      <w:proofErr w:type="spellEnd"/>
+      <w:r>
+        <w:rPr>
+          <w:rFonts w:ascii="Times New Roman" w:hAnsi="Times New Roman" w:cs="Times New Roman"/>
+          <w:sz w:val="22"/>
+          <w:szCs w:val="22"/>
+        </w:rPr>
+        <w:t xml:space="preserve"> Hotel</w:t>
       </w:r>
     </w:p>
     <w:p>
@@ -1128,15 +1536,7 @@
           <w:sz w:val="22"/>
           <w:szCs w:val="22"/>
         </w:rPr>
-        <w:t>Figure 3.</w:t>
-      </w:r>
-      <w:r>
-        <w:rPr>
-          <w:rFonts w:ascii="Times New Roman" w:hAnsi="Times New Roman" w:cs="Times New Roman"/>
-          <w:sz w:val="22"/>
-          <w:szCs w:val="22"/>
-        </w:rPr>
-        <w:t xml:space="preserve"> </w:t>
+        <w:t xml:space="preserve">Figure 3. </w:t>
       </w:r>
       <w:r>
         <w:rPr>
@@ -1152,7 +1552,25 @@
           <w:sz w:val="22"/>
           <w:szCs w:val="22"/>
         </w:rPr>
-        <w:t xml:space="preserve">transaction at Chostus Hotel </w:t>
+        <w:t xml:space="preserve">transaction at </w:t>
+      </w:r>
+      <w:proofErr w:type="spellStart"/>
+      <w:r>
+        <w:rPr>
+          <w:rFonts w:ascii="Times New Roman" w:hAnsi="Times New Roman" w:cs="Times New Roman"/>
+          <w:sz w:val="22"/>
+          <w:szCs w:val="22"/>
+        </w:rPr>
+        <w:t>Chostus</w:t>
+      </w:r>
+      <w:proofErr w:type="spellEnd"/>
+      <w:r>
+        <w:rPr>
+          <w:rFonts w:ascii="Times New Roman" w:hAnsi="Times New Roman" w:cs="Times New Roman"/>
+          <w:sz w:val="22"/>
+          <w:szCs w:val="22"/>
+        </w:rPr>
+        <w:t xml:space="preserve"> Hotel </w:t>
       </w:r>
       <w:r>
         <w:rPr>
@@ -1205,7 +1623,25 @@
           <w:sz w:val="22"/>
           <w:szCs w:val="22"/>
         </w:rPr>
-        <w:t xml:space="preserve">Henk Mies </w:t>
+        <w:t xml:space="preserve">Henk </w:t>
+      </w:r>
+      <w:proofErr w:type="spellStart"/>
+      <w:r>
+        <w:rPr>
+          <w:rFonts w:ascii="Times New Roman" w:hAnsi="Times New Roman" w:cs="Times New Roman"/>
+          <w:sz w:val="22"/>
+          <w:szCs w:val="22"/>
+        </w:rPr>
+        <w:t>Mies</w:t>
+      </w:r>
+      <w:proofErr w:type="spellEnd"/>
+      <w:r>
+        <w:rPr>
+          <w:rFonts w:ascii="Times New Roman" w:hAnsi="Times New Roman" w:cs="Times New Roman"/>
+          <w:sz w:val="22"/>
+          <w:szCs w:val="22"/>
+        </w:rPr>
+        <w:t xml:space="preserve"> </w:t>
       </w:r>
       <w:r>
         <w:rPr>
@@ -1445,47 +1881,69 @@
           <w:sz w:val="22"/>
           <w:szCs w:val="22"/>
         </w:rPr>
-        <w:t xml:space="preserve">Figure </w:t>
-      </w:r>
-      <w:r>
-        <w:rPr>
-          <w:rFonts w:ascii="Times New Roman" w:hAnsi="Times New Roman" w:cs="Times New Roman"/>
-          <w:sz w:val="22"/>
-          <w:szCs w:val="22"/>
-        </w:rPr>
-        <w:t>4</w:t>
-      </w:r>
-      <w:r>
-        <w:rPr>
-          <w:rFonts w:ascii="Times New Roman" w:hAnsi="Times New Roman" w:cs="Times New Roman"/>
-          <w:sz w:val="22"/>
-          <w:szCs w:val="22"/>
-        </w:rPr>
-        <w:t xml:space="preserve">. </w:t>
-      </w:r>
-      <w:r>
-        <w:rPr>
-          <w:rFonts w:ascii="Times New Roman" w:hAnsi="Times New Roman" w:cs="Times New Roman"/>
-          <w:sz w:val="22"/>
-          <w:szCs w:val="22"/>
-        </w:rPr>
-        <w:t xml:space="preserve">Abila Airport and Henk Mies </w:t>
-      </w:r>
-      <w:r>
-        <w:rPr>
-          <w:rFonts w:ascii="Times New Roman" w:hAnsi="Times New Roman" w:cs="Times New Roman"/>
-          <w:sz w:val="22"/>
-          <w:szCs w:val="22"/>
-        </w:rPr>
-        <w:t>credict card infromation</w:t>
-      </w:r>
+        <w:t xml:space="preserve">Figure 4. </w:t>
+      </w:r>
+      <w:r>
+        <w:rPr>
+          <w:rFonts w:ascii="Times New Roman" w:hAnsi="Times New Roman" w:cs="Times New Roman"/>
+          <w:sz w:val="22"/>
+          <w:szCs w:val="22"/>
+        </w:rPr>
+        <w:t xml:space="preserve">Abila Airport and Henk </w:t>
+      </w:r>
+      <w:proofErr w:type="spellStart"/>
+      <w:r>
+        <w:rPr>
+          <w:rFonts w:ascii="Times New Roman" w:hAnsi="Times New Roman" w:cs="Times New Roman"/>
+          <w:sz w:val="22"/>
+          <w:szCs w:val="22"/>
+        </w:rPr>
+        <w:t>Mies</w:t>
+      </w:r>
+      <w:proofErr w:type="spellEnd"/>
+      <w:r>
+        <w:rPr>
+          <w:rFonts w:ascii="Times New Roman" w:hAnsi="Times New Roman" w:cs="Times New Roman"/>
+          <w:sz w:val="22"/>
+          <w:szCs w:val="22"/>
+        </w:rPr>
+        <w:t xml:space="preserve"> </w:t>
+      </w:r>
+      <w:proofErr w:type="spellStart"/>
+      <w:r>
+        <w:rPr>
+          <w:rFonts w:ascii="Times New Roman" w:hAnsi="Times New Roman" w:cs="Times New Roman"/>
+          <w:sz w:val="22"/>
+          <w:szCs w:val="22"/>
+        </w:rPr>
+        <w:t>credict</w:t>
+      </w:r>
+      <w:proofErr w:type="spellEnd"/>
+      <w:r>
+        <w:rPr>
+          <w:rFonts w:ascii="Times New Roman" w:hAnsi="Times New Roman" w:cs="Times New Roman"/>
+          <w:sz w:val="22"/>
+          <w:szCs w:val="22"/>
+        </w:rPr>
+        <w:t xml:space="preserve"> card </w:t>
+      </w:r>
+      <w:proofErr w:type="spellStart"/>
+      <w:r>
+        <w:rPr>
+          <w:rFonts w:ascii="Times New Roman" w:hAnsi="Times New Roman" w:cs="Times New Roman"/>
+          <w:sz w:val="22"/>
+          <w:szCs w:val="22"/>
+        </w:rPr>
+        <w:t>infromation</w:t>
+      </w:r>
+      <w:proofErr w:type="spellEnd"/>
     </w:p>
     <w:p>
       <w:pPr>
         <w:pStyle w:val="ListParagraph"/>
         <w:numPr>
           <w:ilvl w:val="0"/>
-          <w:numId w:val="4"/>
+          <w:numId w:val="3"/>
         </w:numPr>
         <w:spacing w:line="360" w:lineRule="auto"/>
         <w:rPr>
@@ -1501,8 +1959,54 @@
           <w:szCs w:val="22"/>
         </w:rPr>
         <w:lastRenderedPageBreak/>
-        <w:t>Lucas Alcazar spent $10,000 at Frydos Autosupply n’More</w:t>
-      </w:r>
+        <w:t xml:space="preserve">Lucas Alcazar spent $10,000 at </w:t>
+      </w:r>
+      <w:proofErr w:type="spellStart"/>
+      <w:r>
+        <w:rPr>
+          <w:rFonts w:ascii="Times New Roman" w:hAnsi="Times New Roman" w:cs="Times New Roman"/>
+          <w:sz w:val="22"/>
+          <w:szCs w:val="22"/>
+        </w:rPr>
+        <w:t>Frydos</w:t>
+      </w:r>
+      <w:proofErr w:type="spellEnd"/>
+      <w:r>
+        <w:rPr>
+          <w:rFonts w:ascii="Times New Roman" w:hAnsi="Times New Roman" w:cs="Times New Roman"/>
+          <w:sz w:val="22"/>
+          <w:szCs w:val="22"/>
+        </w:rPr>
+        <w:t xml:space="preserve"> </w:t>
+      </w:r>
+      <w:proofErr w:type="spellStart"/>
+      <w:r>
+        <w:rPr>
+          <w:rFonts w:ascii="Times New Roman" w:hAnsi="Times New Roman" w:cs="Times New Roman"/>
+          <w:sz w:val="22"/>
+          <w:szCs w:val="22"/>
+        </w:rPr>
+        <w:t>Autosupply</w:t>
+      </w:r>
+      <w:proofErr w:type="spellEnd"/>
+      <w:r>
+        <w:rPr>
+          <w:rFonts w:ascii="Times New Roman" w:hAnsi="Times New Roman" w:cs="Times New Roman"/>
+          <w:sz w:val="22"/>
+          <w:szCs w:val="22"/>
+        </w:rPr>
+        <w:t xml:space="preserve"> </w:t>
+      </w:r>
+      <w:proofErr w:type="spellStart"/>
+      <w:r>
+        <w:rPr>
+          <w:rFonts w:ascii="Times New Roman" w:hAnsi="Times New Roman" w:cs="Times New Roman"/>
+          <w:sz w:val="22"/>
+          <w:szCs w:val="22"/>
+        </w:rPr>
+        <w:t>n’More</w:t>
+      </w:r>
+      <w:proofErr w:type="spellEnd"/>
       <w:r>
         <w:rPr>
           <w:rFonts w:ascii="Times New Roman" w:hAnsi="Times New Roman" w:cs="Times New Roman"/>
@@ -1559,16 +2063,52 @@
         </w:rPr>
         <w:t xml:space="preserve">at </w:t>
       </w:r>
-      <w:bookmarkStart w:id="0" w:name="_GoBack"/>
-      <w:bookmarkEnd w:id="0"/>
-      <w:r>
-        <w:rPr>
-          <w:rFonts w:ascii="Times New Roman" w:hAnsi="Times New Roman" w:cs="Times New Roman"/>
-          <w:sz w:val="22"/>
-          <w:szCs w:val="22"/>
-        </w:rPr>
-        <w:t>Frydos Autosupply n’More</w:t>
-      </w:r>
+      <w:proofErr w:type="spellStart"/>
+      <w:r>
+        <w:rPr>
+          <w:rFonts w:ascii="Times New Roman" w:hAnsi="Times New Roman" w:cs="Times New Roman"/>
+          <w:sz w:val="22"/>
+          <w:szCs w:val="22"/>
+        </w:rPr>
+        <w:t>Frydos</w:t>
+      </w:r>
+      <w:proofErr w:type="spellEnd"/>
+      <w:r>
+        <w:rPr>
+          <w:rFonts w:ascii="Times New Roman" w:hAnsi="Times New Roman" w:cs="Times New Roman"/>
+          <w:sz w:val="22"/>
+          <w:szCs w:val="22"/>
+        </w:rPr>
+        <w:t xml:space="preserve"> </w:t>
+      </w:r>
+      <w:proofErr w:type="spellStart"/>
+      <w:r>
+        <w:rPr>
+          <w:rFonts w:ascii="Times New Roman" w:hAnsi="Times New Roman" w:cs="Times New Roman"/>
+          <w:sz w:val="22"/>
+          <w:szCs w:val="22"/>
+        </w:rPr>
+        <w:t>Autosupply</w:t>
+      </w:r>
+      <w:proofErr w:type="spellEnd"/>
+      <w:r>
+        <w:rPr>
+          <w:rFonts w:ascii="Times New Roman" w:hAnsi="Times New Roman" w:cs="Times New Roman"/>
+          <w:sz w:val="22"/>
+          <w:szCs w:val="22"/>
+        </w:rPr>
+        <w:t xml:space="preserve"> </w:t>
+      </w:r>
+      <w:proofErr w:type="spellStart"/>
+      <w:r>
+        <w:rPr>
+          <w:rFonts w:ascii="Times New Roman" w:hAnsi="Times New Roman" w:cs="Times New Roman"/>
+          <w:sz w:val="22"/>
+          <w:szCs w:val="22"/>
+        </w:rPr>
+        <w:t>n’More</w:t>
+      </w:r>
+      <w:proofErr w:type="spellEnd"/>
       <w:r>
         <w:rPr>
           <w:rFonts w:ascii="Times New Roman" w:hAnsi="Times New Roman" w:cs="Times New Roman"/>
@@ -1623,16 +2163,54 @@
           <w:sz w:val="22"/>
           <w:szCs w:val="22"/>
         </w:rPr>
+        <w:t xml:space="preserve"> at </w:t>
+      </w:r>
+      <w:proofErr w:type="spellStart"/>
+      <w:r>
+        <w:rPr>
+          <w:rFonts w:ascii="Times New Roman" w:hAnsi="Times New Roman" w:cs="Times New Roman"/>
+          <w:sz w:val="22"/>
+          <w:szCs w:val="22"/>
+        </w:rPr>
+        <w:t>Frydos</w:t>
+      </w:r>
+      <w:proofErr w:type="spellEnd"/>
+      <w:r>
+        <w:rPr>
+          <w:rFonts w:ascii="Times New Roman" w:hAnsi="Times New Roman" w:cs="Times New Roman"/>
+          <w:sz w:val="22"/>
+          <w:szCs w:val="22"/>
+        </w:rPr>
         <w:t xml:space="preserve"> </w:t>
       </w:r>
-      <w:r>
-        <w:rPr>
-          <w:rFonts w:ascii="Times New Roman" w:hAnsi="Times New Roman" w:cs="Times New Roman"/>
-          <w:sz w:val="22"/>
-          <w:szCs w:val="22"/>
-        </w:rPr>
-        <w:t>at Frydos Autosupply n’More</w:t>
-      </w:r>
+      <w:proofErr w:type="spellStart"/>
+      <w:r>
+        <w:rPr>
+          <w:rFonts w:ascii="Times New Roman" w:hAnsi="Times New Roman" w:cs="Times New Roman"/>
+          <w:sz w:val="22"/>
+          <w:szCs w:val="22"/>
+        </w:rPr>
+        <w:t>Autosupply</w:t>
+      </w:r>
+      <w:proofErr w:type="spellEnd"/>
+      <w:r>
+        <w:rPr>
+          <w:rFonts w:ascii="Times New Roman" w:hAnsi="Times New Roman" w:cs="Times New Roman"/>
+          <w:sz w:val="22"/>
+          <w:szCs w:val="22"/>
+        </w:rPr>
+        <w:t xml:space="preserve"> </w:t>
+      </w:r>
+      <w:proofErr w:type="spellStart"/>
+      <w:r>
+        <w:rPr>
+          <w:rFonts w:ascii="Times New Roman" w:hAnsi="Times New Roman" w:cs="Times New Roman"/>
+          <w:sz w:val="22"/>
+          <w:szCs w:val="22"/>
+        </w:rPr>
+        <w:t>n’More</w:t>
+      </w:r>
+      <w:proofErr w:type="spellEnd"/>
       <w:r>
         <w:rPr>
           <w:rFonts w:ascii="Times New Roman" w:hAnsi="Times New Roman" w:cs="Times New Roman"/>
@@ -1897,7 +2475,7 @@
         <w:pStyle w:val="ListParagraph"/>
         <w:numPr>
           <w:ilvl w:val="0"/>
-          <w:numId w:val="4"/>
+          <w:numId w:val="3"/>
         </w:numPr>
         <w:spacing w:line="360" w:lineRule="auto"/>
         <w:rPr>
@@ -1912,7 +2490,43 @@
           <w:sz w:val="22"/>
           <w:szCs w:val="22"/>
         </w:rPr>
-        <w:t xml:space="preserve">Axel Cazas (1) and Elsa Orilla (2) may have been aware of tracking software in their vehicles. It is suspicious that 33 employees of out 35 have very clear and complete </w:t>
+        <w:t xml:space="preserve">Axel </w:t>
+      </w:r>
+      <w:proofErr w:type="spellStart"/>
+      <w:r>
+        <w:rPr>
+          <w:rFonts w:ascii="Times New Roman" w:hAnsi="Times New Roman" w:cs="Times New Roman"/>
+          <w:sz w:val="22"/>
+          <w:szCs w:val="22"/>
+        </w:rPr>
+        <w:t>Cazas</w:t>
+      </w:r>
+      <w:proofErr w:type="spellEnd"/>
+      <w:r>
+        <w:rPr>
+          <w:rFonts w:ascii="Times New Roman" w:hAnsi="Times New Roman" w:cs="Times New Roman"/>
+          <w:sz w:val="22"/>
+          <w:szCs w:val="22"/>
+        </w:rPr>
+        <w:t xml:space="preserve"> (1) and Elsa </w:t>
+      </w:r>
+      <w:proofErr w:type="spellStart"/>
+      <w:r>
+        <w:rPr>
+          <w:rFonts w:ascii="Times New Roman" w:hAnsi="Times New Roman" w:cs="Times New Roman"/>
+          <w:sz w:val="22"/>
+          <w:szCs w:val="22"/>
+        </w:rPr>
+        <w:t>Orilla</w:t>
+      </w:r>
+      <w:proofErr w:type="spellEnd"/>
+      <w:r>
+        <w:rPr>
+          <w:rFonts w:ascii="Times New Roman" w:hAnsi="Times New Roman" w:cs="Times New Roman"/>
+          <w:sz w:val="22"/>
+          <w:szCs w:val="22"/>
+        </w:rPr>
+        <w:t xml:space="preserve"> (2) may have been aware of tracking software in their vehicles. It is suspicious that 33 employees of out 35 have very clear and complete </w:t>
       </w:r>
       <w:r>
         <w:rPr>
@@ -1928,7 +2542,97 @@
           <w:sz w:val="22"/>
           <w:szCs w:val="22"/>
         </w:rPr>
-        <w:t xml:space="preserve"> data except for Axel Cazas and Elsa Orilla. As stated in the instructions, GAStech employees were not aware of tracking software in their vehicles. Still, it is equally possible that Axel Cazas and Elsa Orilla knew about it and used some device to block</w:t>
+        <w:t xml:space="preserve"> data except for Axel </w:t>
+      </w:r>
+      <w:proofErr w:type="spellStart"/>
+      <w:r>
+        <w:rPr>
+          <w:rFonts w:ascii="Times New Roman" w:hAnsi="Times New Roman" w:cs="Times New Roman"/>
+          <w:sz w:val="22"/>
+          <w:szCs w:val="22"/>
+        </w:rPr>
+        <w:t>Cazas</w:t>
+      </w:r>
+      <w:proofErr w:type="spellEnd"/>
+      <w:r>
+        <w:rPr>
+          <w:rFonts w:ascii="Times New Roman" w:hAnsi="Times New Roman" w:cs="Times New Roman"/>
+          <w:sz w:val="22"/>
+          <w:szCs w:val="22"/>
+        </w:rPr>
+        <w:t xml:space="preserve"> and Elsa </w:t>
+      </w:r>
+      <w:proofErr w:type="spellStart"/>
+      <w:r>
+        <w:rPr>
+          <w:rFonts w:ascii="Times New Roman" w:hAnsi="Times New Roman" w:cs="Times New Roman"/>
+          <w:sz w:val="22"/>
+          <w:szCs w:val="22"/>
+        </w:rPr>
+        <w:t>Orilla</w:t>
+      </w:r>
+      <w:proofErr w:type="spellEnd"/>
+      <w:r>
+        <w:rPr>
+          <w:rFonts w:ascii="Times New Roman" w:hAnsi="Times New Roman" w:cs="Times New Roman"/>
+          <w:sz w:val="22"/>
+          <w:szCs w:val="22"/>
+        </w:rPr>
+        <w:t xml:space="preserve">. As stated in the instructions, </w:t>
+      </w:r>
+      <w:proofErr w:type="spellStart"/>
+      <w:r>
+        <w:rPr>
+          <w:rFonts w:ascii="Times New Roman" w:hAnsi="Times New Roman" w:cs="Times New Roman"/>
+          <w:sz w:val="22"/>
+          <w:szCs w:val="22"/>
+        </w:rPr>
+        <w:t>GAStech</w:t>
+      </w:r>
+      <w:proofErr w:type="spellEnd"/>
+      <w:r>
+        <w:rPr>
+          <w:rFonts w:ascii="Times New Roman" w:hAnsi="Times New Roman" w:cs="Times New Roman"/>
+          <w:sz w:val="22"/>
+          <w:szCs w:val="22"/>
+        </w:rPr>
+        <w:t xml:space="preserve"> employees were not aware of tracking software in their vehicles. Still, it is equally possible that Axel </w:t>
+      </w:r>
+      <w:proofErr w:type="spellStart"/>
+      <w:r>
+        <w:rPr>
+          <w:rFonts w:ascii="Times New Roman" w:hAnsi="Times New Roman" w:cs="Times New Roman"/>
+          <w:sz w:val="22"/>
+          <w:szCs w:val="22"/>
+        </w:rPr>
+        <w:t>Cazas</w:t>
+      </w:r>
+      <w:proofErr w:type="spellEnd"/>
+      <w:r>
+        <w:rPr>
+          <w:rFonts w:ascii="Times New Roman" w:hAnsi="Times New Roman" w:cs="Times New Roman"/>
+          <w:sz w:val="22"/>
+          <w:szCs w:val="22"/>
+        </w:rPr>
+        <w:t xml:space="preserve"> and Elsa </w:t>
+      </w:r>
+      <w:proofErr w:type="spellStart"/>
+      <w:r>
+        <w:rPr>
+          <w:rFonts w:ascii="Times New Roman" w:hAnsi="Times New Roman" w:cs="Times New Roman"/>
+          <w:sz w:val="22"/>
+          <w:szCs w:val="22"/>
+        </w:rPr>
+        <w:t>Orilla</w:t>
+      </w:r>
+      <w:proofErr w:type="spellEnd"/>
+      <w:r>
+        <w:rPr>
+          <w:rFonts w:ascii="Times New Roman" w:hAnsi="Times New Roman" w:cs="Times New Roman"/>
+          <w:sz w:val="22"/>
+          <w:szCs w:val="22"/>
+        </w:rPr>
+        <w:t xml:space="preserve"> knew about it and used some device to block</w:t>
       </w:r>
       <w:r>
         <w:rPr>
@@ -2050,8 +2754,18 @@
           <w:sz w:val="22"/>
           <w:szCs w:val="22"/>
         </w:rPr>
-        <w:t>Axel Cazas</w:t>
-      </w:r>
+        <w:t xml:space="preserve">Axel </w:t>
+      </w:r>
+      <w:proofErr w:type="spellStart"/>
+      <w:r>
+        <w:rPr>
+          <w:rFonts w:ascii="Times New Roman" w:hAnsi="Times New Roman" w:cs="Times New Roman"/>
+          <w:sz w:val="22"/>
+          <w:szCs w:val="22"/>
+        </w:rPr>
+        <w:t>Cazas</w:t>
+      </w:r>
+      <w:proofErr w:type="spellEnd"/>
     </w:p>
     <w:p>
       <w:pPr>
@@ -2155,8 +2869,18 @@
           <w:sz w:val="22"/>
           <w:szCs w:val="22"/>
         </w:rPr>
-        <w:t xml:space="preserve"> Orilla</w:t>
-      </w:r>
+        <w:t xml:space="preserve"> </w:t>
+      </w:r>
+      <w:proofErr w:type="spellStart"/>
+      <w:r>
+        <w:rPr>
+          <w:rFonts w:ascii="Times New Roman" w:hAnsi="Times New Roman" w:cs="Times New Roman"/>
+          <w:sz w:val="22"/>
+          <w:szCs w:val="22"/>
+        </w:rPr>
+        <w:t>Orilla</w:t>
+      </w:r>
+      <w:proofErr w:type="spellEnd"/>
     </w:p>
     <w:sectPr>
       <w:pgSz w:w="12240" w:h="15840"/>
@@ -2409,6 +3133,95 @@
     </w:lvl>
   </w:abstractNum>
   <w:abstractNum w:abstractNumId="2" w15:restartNumberingAfterBreak="0">
+    <w:nsid w:val="111628D8"/>
+    <w:multiLevelType w:val="hybridMultilevel"/>
+    <w:tmpl w:val="850ED292"/>
+    <w:lvl w:ilvl="0" w:tplc="0409000F">
+      <w:start w:val="1"/>
+      <w:numFmt w:val="decimal"/>
+      <w:lvlText w:val="%1."/>
+      <w:lvlJc w:val="left"/>
+      <w:pPr>
+        <w:ind w:left="720" w:hanging="360"/>
+      </w:pPr>
+      <w:rPr>
+        <w:rFonts w:hint="default"/>
+      </w:rPr>
+    </w:lvl>
+    <w:lvl w:ilvl="1" w:tplc="04090019" w:tentative="1">
+      <w:start w:val="1"/>
+      <w:numFmt w:val="lowerLetter"/>
+      <w:lvlText w:val="%2."/>
+      <w:lvlJc w:val="left"/>
+      <w:pPr>
+        <w:ind w:left="1440" w:hanging="360"/>
+      </w:pPr>
+    </w:lvl>
+    <w:lvl w:ilvl="2" w:tplc="0409001B" w:tentative="1">
+      <w:start w:val="1"/>
+      <w:numFmt w:val="lowerRoman"/>
+      <w:lvlText w:val="%3."/>
+      <w:lvlJc w:val="right"/>
+      <w:pPr>
+        <w:ind w:left="2160" w:hanging="180"/>
+      </w:pPr>
+    </w:lvl>
+    <w:lvl w:ilvl="3" w:tplc="0409000F" w:tentative="1">
+      <w:start w:val="1"/>
+      <w:numFmt w:val="decimal"/>
+      <w:lvlText w:val="%4."/>
+      <w:lvlJc w:val="left"/>
+      <w:pPr>
+        <w:ind w:left="2880" w:hanging="360"/>
+      </w:pPr>
+    </w:lvl>
+    <w:lvl w:ilvl="4" w:tplc="04090019" w:tentative="1">
+      <w:start w:val="1"/>
+      <w:numFmt w:val="lowerLetter"/>
+      <w:lvlText w:val="%5."/>
+      <w:lvlJc w:val="left"/>
+      <w:pPr>
+        <w:ind w:left="3600" w:hanging="360"/>
+      </w:pPr>
+    </w:lvl>
+    <w:lvl w:ilvl="5" w:tplc="0409001B" w:tentative="1">
+      <w:start w:val="1"/>
+      <w:numFmt w:val="lowerRoman"/>
+      <w:lvlText w:val="%6."/>
+      <w:lvlJc w:val="right"/>
+      <w:pPr>
+        <w:ind w:left="4320" w:hanging="180"/>
+      </w:pPr>
+    </w:lvl>
+    <w:lvl w:ilvl="6" w:tplc="0409000F" w:tentative="1">
+      <w:start w:val="1"/>
+      <w:numFmt w:val="decimal"/>
+      <w:lvlText w:val="%7."/>
+      <w:lvlJc w:val="left"/>
+      <w:pPr>
+        <w:ind w:left="5040" w:hanging="360"/>
+      </w:pPr>
+    </w:lvl>
+    <w:lvl w:ilvl="7" w:tplc="04090019" w:tentative="1">
+      <w:start w:val="1"/>
+      <w:numFmt w:val="lowerLetter"/>
+      <w:lvlText w:val="%8."/>
+      <w:lvlJc w:val="left"/>
+      <w:pPr>
+        <w:ind w:left="5760" w:hanging="360"/>
+      </w:pPr>
+    </w:lvl>
+    <w:lvl w:ilvl="8" w:tplc="0409001B" w:tentative="1">
+      <w:start w:val="1"/>
+      <w:numFmt w:val="lowerRoman"/>
+      <w:lvlText w:val="%9."/>
+      <w:lvlJc w:val="right"/>
+      <w:pPr>
+        <w:ind w:left="6480" w:hanging="180"/>
+      </w:pPr>
+    </w:lvl>
+  </w:abstractNum>
+  <w:abstractNum w:abstractNumId="3" w15:restartNumberingAfterBreak="0">
     <w:nsid w:val="12627EFB"/>
     <w:multiLevelType w:val="hybridMultilevel"/>
     <w:tmpl w:val="8006CD9E"/>
@@ -2521,7 +3334,7 @@
       </w:rPr>
     </w:lvl>
   </w:abstractNum>
-  <w:abstractNum w:abstractNumId="3" w15:restartNumberingAfterBreak="0">
+  <w:abstractNum w:abstractNumId="4" w15:restartNumberingAfterBreak="0">
     <w:nsid w:val="21D5219A"/>
     <w:multiLevelType w:val="multilevel"/>
     <w:tmpl w:val="0409001D"/>
@@ -2634,7 +3447,7 @@
       </w:rPr>
     </w:lvl>
   </w:abstractNum>
-  <w:abstractNum w:abstractNumId="4" w15:restartNumberingAfterBreak="0">
+  <w:abstractNum w:abstractNumId="5" w15:restartNumberingAfterBreak="0">
     <w:nsid w:val="31500A06"/>
     <w:multiLevelType w:val="multilevel"/>
     <w:tmpl w:val="0AFCB514"/>
@@ -2723,7 +3536,7 @@
       </w:pPr>
     </w:lvl>
   </w:abstractNum>
-  <w:abstractNum w:abstractNumId="5" w15:restartNumberingAfterBreak="0">
+  <w:abstractNum w:abstractNumId="6" w15:restartNumberingAfterBreak="0">
     <w:nsid w:val="338664B5"/>
     <w:multiLevelType w:val="hybridMultilevel"/>
     <w:tmpl w:val="6A1AED9C"/>
@@ -2812,7 +3625,7 @@
       </w:pPr>
     </w:lvl>
   </w:abstractNum>
-  <w:abstractNum w:abstractNumId="6" w15:restartNumberingAfterBreak="0">
+  <w:abstractNum w:abstractNumId="7" w15:restartNumberingAfterBreak="0">
     <w:nsid w:val="3BC712FF"/>
     <w:multiLevelType w:val="multilevel"/>
     <w:tmpl w:val="B5DC52BA"/>
@@ -2901,7 +3714,7 @@
       </w:pPr>
     </w:lvl>
   </w:abstractNum>
-  <w:abstractNum w:abstractNumId="7" w15:restartNumberingAfterBreak="0">
+  <w:abstractNum w:abstractNumId="8" w15:restartNumberingAfterBreak="0">
     <w:nsid w:val="3FE56B2C"/>
     <w:multiLevelType w:val="hybridMultilevel"/>
     <w:tmpl w:val="7820D1C2"/>
@@ -2987,7 +3800,7 @@
       </w:pPr>
     </w:lvl>
   </w:abstractNum>
-  <w:abstractNum w:abstractNumId="8" w15:restartNumberingAfterBreak="0">
+  <w:abstractNum w:abstractNumId="9" w15:restartNumberingAfterBreak="0">
     <w:nsid w:val="4A364A3C"/>
     <w:multiLevelType w:val="hybridMultilevel"/>
     <w:tmpl w:val="516AA45E"/>
@@ -3100,7 +3913,7 @@
       </w:rPr>
     </w:lvl>
   </w:abstractNum>
-  <w:abstractNum w:abstractNumId="9" w15:restartNumberingAfterBreak="0">
+  <w:abstractNum w:abstractNumId="10" w15:restartNumberingAfterBreak="0">
     <w:nsid w:val="5D3B6A70"/>
     <w:multiLevelType w:val="hybridMultilevel"/>
     <w:tmpl w:val="1C542524"/>
@@ -3186,7 +3999,7 @@
       </w:pPr>
     </w:lvl>
   </w:abstractNum>
-  <w:abstractNum w:abstractNumId="10" w15:restartNumberingAfterBreak="0">
+  <w:abstractNum w:abstractNumId="11" w15:restartNumberingAfterBreak="0">
     <w:nsid w:val="69826BCC"/>
     <w:multiLevelType w:val="hybridMultilevel"/>
     <w:tmpl w:val="547A5E06"/>
@@ -3303,34 +4116,37 @@
     <w:abstractNumId w:val="1"/>
   </w:num>
   <w:num w:numId="2">
-    <w:abstractNumId w:val="2"/>
+    <w:abstractNumId w:val="3"/>
   </w:num>
   <w:num w:numId="3">
-    <w:abstractNumId w:val="3"/>
+    <w:abstractNumId w:val="4"/>
   </w:num>
   <w:num w:numId="4">
-    <w:abstractNumId w:val="5"/>
+    <w:abstractNumId w:val="6"/>
   </w:num>
   <w:num w:numId="5">
-    <w:abstractNumId w:val="10"/>
+    <w:abstractNumId w:val="11"/>
   </w:num>
   <w:num w:numId="6">
+    <w:abstractNumId w:val="9"/>
+  </w:num>
+  <w:num w:numId="7">
     <w:abstractNumId w:val="8"/>
   </w:num>
-  <w:num w:numId="7">
+  <w:num w:numId="8">
     <w:abstractNumId w:val="7"/>
   </w:num>
-  <w:num w:numId="8">
-    <w:abstractNumId w:val="6"/>
-  </w:num>
   <w:num w:numId="9">
-    <w:abstractNumId w:val="4"/>
+    <w:abstractNumId w:val="5"/>
   </w:num>
   <w:num w:numId="10">
     <w:abstractNumId w:val="0"/>
   </w:num>
   <w:num w:numId="11">
-    <w:abstractNumId w:val="9"/>
+    <w:abstractNumId w:val="10"/>
+  </w:num>
+  <w:num w:numId="12">
+    <w:abstractNumId w:val="2"/>
   </w:num>
 </w:numbering>
 </file>

</xml_diff>

<commit_message>
Just added a little more detail to one pattern
</commit_message>
<xml_diff>
--- a/Assignment 2 - Patterns at GAStech.docx
+++ b/Assignment 2 - Patterns at GAStech.docx
@@ -78,25 +78,7 @@
           <w:sz w:val="22"/>
           <w:szCs w:val="22"/>
         </w:rPr>
-        <w:t xml:space="preserve"> (Kathryn </w:t>
-      </w:r>
-      <w:proofErr w:type="spellStart"/>
-      <w:r>
-        <w:rPr>
-          <w:rFonts w:ascii="Times New Roman" w:hAnsi="Times New Roman" w:cs="Times New Roman"/>
-          <w:sz w:val="22"/>
-          <w:szCs w:val="22"/>
-        </w:rPr>
-        <w:t>Sarullo</w:t>
-      </w:r>
-      <w:proofErr w:type="spellEnd"/>
-      <w:r>
-        <w:rPr>
-          <w:rFonts w:ascii="Times New Roman" w:hAnsi="Times New Roman" w:cs="Times New Roman"/>
-          <w:sz w:val="22"/>
-          <w:szCs w:val="22"/>
-        </w:rPr>
-        <w:t xml:space="preserve">, </w:t>
+        <w:t xml:space="preserve"> (Kathryn Sarullo, </w:t>
       </w:r>
       <w:proofErr w:type="spellStart"/>
       <w:r>
@@ -361,8 +343,6 @@
         </w:rPr>
         <w:t>added]</w:t>
       </w:r>
-      <w:bookmarkStart w:id="0" w:name="_GoBack"/>
-      <w:bookmarkEnd w:id="0"/>
     </w:p>
     <w:p>
       <w:pPr>
@@ -1649,15 +1629,39 @@
           <w:sz w:val="22"/>
           <w:szCs w:val="22"/>
         </w:rPr>
-        <w:t>has taken</w:t>
-      </w:r>
-      <w:r>
-        <w:rPr>
-          <w:rFonts w:ascii="Times New Roman" w:hAnsi="Times New Roman" w:cs="Times New Roman"/>
-          <w:sz w:val="22"/>
-          <w:szCs w:val="22"/>
-        </w:rPr>
-        <w:t xml:space="preserve"> 15 trips in 10 days </w:t>
+        <w:t xml:space="preserve">has </w:t>
+      </w:r>
+      <w:r>
+        <w:rPr>
+          <w:rFonts w:ascii="Times New Roman" w:hAnsi="Times New Roman" w:cs="Times New Roman"/>
+          <w:sz w:val="22"/>
+          <w:szCs w:val="22"/>
+        </w:rPr>
+        <w:t xml:space="preserve">made </w:t>
+      </w:r>
+      <w:r>
+        <w:rPr>
+          <w:rFonts w:ascii="Times New Roman" w:hAnsi="Times New Roman" w:cs="Times New Roman"/>
+          <w:sz w:val="22"/>
+          <w:szCs w:val="22"/>
+        </w:rPr>
+        <w:t xml:space="preserve">15 </w:t>
+      </w:r>
+      <w:r>
+        <w:rPr>
+          <w:rFonts w:ascii="Times New Roman" w:hAnsi="Times New Roman" w:cs="Times New Roman"/>
+          <w:sz w:val="22"/>
+          <w:szCs w:val="22"/>
+        </w:rPr>
+        <w:t>transactions</w:t>
+      </w:r>
+      <w:r>
+        <w:rPr>
+          <w:rFonts w:ascii="Times New Roman" w:hAnsi="Times New Roman" w:cs="Times New Roman"/>
+          <w:sz w:val="22"/>
+          <w:szCs w:val="22"/>
+        </w:rPr>
+        <w:t xml:space="preserve"> in 10 days </w:t>
       </w:r>
       <w:r>
         <w:rPr>
@@ -1691,6 +1695,16 @@
         </w:rPr>
         <w:t xml:space="preserve"> </w:t>
       </w:r>
+      <w:r>
+        <w:rPr>
+          <w:rFonts w:ascii="Times New Roman" w:hAnsi="Times New Roman" w:cs="Times New Roman"/>
+          <w:sz w:val="22"/>
+          <w:szCs w:val="22"/>
+        </w:rPr>
+        <w:t>This could be plane tickets for him and/or other employees at GASTech.</w:t>
+      </w:r>
+      <w:bookmarkStart w:id="0" w:name="_GoBack"/>
+      <w:bookmarkEnd w:id="0"/>
     </w:p>
     <w:p>
       <w:pPr>
@@ -1909,34 +1923,22 @@
         </w:rPr>
         <w:t xml:space="preserve"> </w:t>
       </w:r>
-      <w:proofErr w:type="spellStart"/>
-      <w:r>
-        <w:rPr>
-          <w:rFonts w:ascii="Times New Roman" w:hAnsi="Times New Roman" w:cs="Times New Roman"/>
-          <w:sz w:val="22"/>
-          <w:szCs w:val="22"/>
-        </w:rPr>
-        <w:t>credict</w:t>
-      </w:r>
-      <w:proofErr w:type="spellEnd"/>
-      <w:r>
-        <w:rPr>
-          <w:rFonts w:ascii="Times New Roman" w:hAnsi="Times New Roman" w:cs="Times New Roman"/>
-          <w:sz w:val="22"/>
-          <w:szCs w:val="22"/>
-        </w:rPr>
-        <w:t xml:space="preserve"> card </w:t>
-      </w:r>
-      <w:proofErr w:type="spellStart"/>
-      <w:r>
-        <w:rPr>
-          <w:rFonts w:ascii="Times New Roman" w:hAnsi="Times New Roman" w:cs="Times New Roman"/>
-          <w:sz w:val="22"/>
-          <w:szCs w:val="22"/>
-        </w:rPr>
-        <w:t>infromation</w:t>
-      </w:r>
-      <w:proofErr w:type="spellEnd"/>
+      <w:r>
+        <w:rPr>
+          <w:rFonts w:ascii="Times New Roman" w:hAnsi="Times New Roman" w:cs="Times New Roman"/>
+          <w:sz w:val="22"/>
+          <w:szCs w:val="22"/>
+        </w:rPr>
+        <w:t xml:space="preserve">credit card </w:t>
+      </w:r>
+      <w:r>
+        <w:rPr>
+          <w:rFonts w:ascii="Times New Roman" w:hAnsi="Times New Roman" w:cs="Times New Roman"/>
+          <w:sz w:val="22"/>
+          <w:szCs w:val="22"/>
+        </w:rPr>
+        <w:t>information</w:t>
+      </w:r>
     </w:p>
     <w:p>
       <w:pPr>

</xml_diff>

<commit_message>
Updated the link of video
</commit_message>
<xml_diff>
--- a/Assignment 2 - Patterns at GAStech.docx
+++ b/Assignment 2 - Patterns at GAStech.docx
@@ -29,9 +29,27 @@
           <w:sz w:val="22"/>
           <w:szCs w:val="22"/>
         </w:rPr>
-        <w:t xml:space="preserve">Assignment 2: Patterns at </w:t>
-      </w:r>
-      <w:proofErr w:type="spellStart"/>
+        <w:t>Assignment 2: Patterns at GAStech</w:t>
+      </w:r>
+    </w:p>
+    <w:p>
+      <w:pPr>
+        <w:rPr>
+          <w:rFonts w:ascii="Times New Roman" w:hAnsi="Times New Roman" w:cs="Times New Roman"/>
+          <w:sz w:val="22"/>
+          <w:szCs w:val="22"/>
+        </w:rPr>
+      </w:pPr>
+    </w:p>
+    <w:p>
+      <w:pPr>
+        <w:spacing w:line="360" w:lineRule="auto"/>
+        <w:rPr>
+          <w:rFonts w:ascii="Times New Roman" w:hAnsi="Times New Roman" w:cs="Times New Roman"/>
+          <w:sz w:val="22"/>
+          <w:szCs w:val="22"/>
+        </w:rPr>
+      </w:pPr>
       <w:r>
         <w:rPr>
           <w:rFonts w:ascii="Times New Roman" w:hAnsi="Times New Roman" w:cs="Times New Roman"/>
@@ -40,36 +58,6 @@
           <w:sz w:val="22"/>
           <w:szCs w:val="22"/>
         </w:rPr>
-        <w:t>GAStech</w:t>
-      </w:r>
-      <w:proofErr w:type="spellEnd"/>
-    </w:p>
-    <w:p>
-      <w:pPr>
-        <w:rPr>
-          <w:rFonts w:ascii="Times New Roman" w:hAnsi="Times New Roman" w:cs="Times New Roman"/>
-          <w:sz w:val="22"/>
-          <w:szCs w:val="22"/>
-        </w:rPr>
-      </w:pPr>
-    </w:p>
-    <w:p>
-      <w:pPr>
-        <w:spacing w:line="360" w:lineRule="auto"/>
-        <w:rPr>
-          <w:rFonts w:ascii="Times New Roman" w:hAnsi="Times New Roman" w:cs="Times New Roman"/>
-          <w:sz w:val="22"/>
-          <w:szCs w:val="22"/>
-        </w:rPr>
-      </w:pPr>
-      <w:r>
-        <w:rPr>
-          <w:rFonts w:ascii="Times New Roman" w:hAnsi="Times New Roman" w:cs="Times New Roman"/>
-          <w:b/>
-          <w:bCs/>
-          <w:sz w:val="22"/>
-          <w:szCs w:val="22"/>
-        </w:rPr>
         <w:t>Team Members:</w:t>
       </w:r>
       <w:r>
@@ -78,80 +66,10 @@
           <w:sz w:val="22"/>
           <w:szCs w:val="22"/>
         </w:rPr>
-        <w:t xml:space="preserve"> (Kathryn Sarullo, </w:t>
-      </w:r>
-      <w:proofErr w:type="spellStart"/>
-      <w:r>
-        <w:rPr>
-          <w:rFonts w:ascii="Times New Roman" w:hAnsi="Times New Roman" w:cs="Times New Roman"/>
-          <w:sz w:val="22"/>
-          <w:szCs w:val="22"/>
-        </w:rPr>
-        <w:t>Shayan</w:t>
-      </w:r>
-      <w:proofErr w:type="spellEnd"/>
-      <w:r>
-        <w:rPr>
-          <w:rFonts w:ascii="Times New Roman" w:hAnsi="Times New Roman" w:cs="Times New Roman"/>
-          <w:sz w:val="22"/>
-          <w:szCs w:val="22"/>
-        </w:rPr>
-        <w:t xml:space="preserve"> </w:t>
-      </w:r>
-      <w:proofErr w:type="spellStart"/>
-      <w:r>
-        <w:rPr>
-          <w:rFonts w:ascii="Times New Roman" w:hAnsi="Times New Roman" w:cs="Times New Roman"/>
-          <w:sz w:val="22"/>
-          <w:szCs w:val="22"/>
-        </w:rPr>
-        <w:t>Monadjemi</w:t>
-      </w:r>
-      <w:proofErr w:type="spellEnd"/>
-      <w:r>
-        <w:rPr>
-          <w:rFonts w:ascii="Times New Roman" w:hAnsi="Times New Roman" w:cs="Times New Roman"/>
-          <w:sz w:val="22"/>
-          <w:szCs w:val="22"/>
-        </w:rPr>
-        <w:t xml:space="preserve">, </w:t>
-      </w:r>
-      <w:proofErr w:type="spellStart"/>
-      <w:r>
-        <w:rPr>
-          <w:rFonts w:ascii="Times New Roman" w:hAnsi="Times New Roman" w:cs="Times New Roman"/>
-          <w:sz w:val="22"/>
-          <w:szCs w:val="22"/>
-        </w:rPr>
-        <w:t>Saulet</w:t>
-      </w:r>
-      <w:proofErr w:type="spellEnd"/>
-      <w:r>
-        <w:rPr>
-          <w:rFonts w:ascii="Times New Roman" w:hAnsi="Times New Roman" w:cs="Times New Roman"/>
-          <w:sz w:val="22"/>
-          <w:szCs w:val="22"/>
-        </w:rPr>
-        <w:t xml:space="preserve"> </w:t>
-      </w:r>
-      <w:proofErr w:type="spellStart"/>
-      <w:r>
-        <w:rPr>
-          <w:rFonts w:ascii="Times New Roman" w:hAnsi="Times New Roman" w:cs="Times New Roman"/>
-          <w:sz w:val="22"/>
-          <w:szCs w:val="22"/>
-        </w:rPr>
-        <w:t>Yskak</w:t>
-      </w:r>
-      <w:proofErr w:type="spellEnd"/>
-      <w:r>
-        <w:rPr>
-          <w:rFonts w:ascii="Times New Roman" w:hAnsi="Times New Roman" w:cs="Times New Roman"/>
-          <w:sz w:val="22"/>
-          <w:szCs w:val="22"/>
-        </w:rPr>
-        <w:t>)</w:t>
-      </w:r>
+        <w:t xml:space="preserve"> Kathryn Sarullo, Shayan Monadjemi, Saulet Yskak</w:t>
+      </w:r>
+      <w:bookmarkStart w:id="0" w:name="_GoBack"/>
+      <w:bookmarkEnd w:id="0"/>
     </w:p>
     <w:p>
       <w:pPr>
@@ -301,58 +219,25 @@
         </w:rPr>
         <w:t xml:space="preserve"> </w:t>
       </w:r>
-      <w:r>
-        <w:rPr>
-          <w:rFonts w:ascii="Times New Roman" w:hAnsi="Times New Roman" w:cs="Times New Roman"/>
-          <w:sz w:val="22"/>
-          <w:szCs w:val="22"/>
-        </w:rPr>
-        <w:t>[</w:t>
-      </w:r>
-      <w:proofErr w:type="spellStart"/>
-      <w:r>
-        <w:rPr>
-          <w:rFonts w:ascii="Times New Roman" w:hAnsi="Times New Roman" w:cs="Times New Roman"/>
-          <w:sz w:val="22"/>
-          <w:szCs w:val="22"/>
-        </w:rPr>
-        <w:t>Youtube</w:t>
-      </w:r>
-      <w:proofErr w:type="spellEnd"/>
-      <w:r>
-        <w:rPr>
-          <w:rFonts w:ascii="Times New Roman" w:hAnsi="Times New Roman" w:cs="Times New Roman"/>
-          <w:sz w:val="22"/>
-          <w:szCs w:val="22"/>
-        </w:rPr>
-        <w:t xml:space="preserve"> link </w:t>
-      </w:r>
-      <w:r>
-        <w:rPr>
-          <w:rFonts w:ascii="Times New Roman" w:hAnsi="Times New Roman" w:cs="Times New Roman"/>
-          <w:sz w:val="22"/>
-          <w:szCs w:val="22"/>
-        </w:rPr>
-        <w:t xml:space="preserve">would be </w:t>
-      </w:r>
-      <w:r>
-        <w:rPr>
-          <w:rFonts w:ascii="Times New Roman" w:hAnsi="Times New Roman" w:cs="Times New Roman"/>
-          <w:sz w:val="22"/>
-          <w:szCs w:val="22"/>
-        </w:rPr>
-        <w:t>added]</w:t>
-      </w:r>
-    </w:p>
-    <w:p>
-      <w:pPr>
-        <w:spacing w:line="360" w:lineRule="auto"/>
-        <w:rPr>
-          <w:rFonts w:ascii="Times New Roman" w:hAnsi="Times New Roman" w:cs="Times New Roman"/>
-          <w:sz w:val="22"/>
-          <w:szCs w:val="22"/>
-        </w:rPr>
-      </w:pPr>
+      <w:hyperlink r:id="rId6" w:history="1">
+        <w:r>
+          <w:rPr>
+            <w:rStyle w:val="Hyperlink"/>
+            <w:rFonts w:ascii="Times New Roman" w:hAnsi="Times New Roman" w:cs="Times New Roman"/>
+            <w:sz w:val="22"/>
+            <w:szCs w:val="22"/>
+          </w:rPr>
+          <w:t>https://www.youtube.com/watch?v=cQYBnBtuh1U&amp;feature=youtu.be</w:t>
+        </w:r>
+      </w:hyperlink>
+      <w:r>
+        <w:rPr>
+          <w:rFonts w:ascii="Times New Roman" w:hAnsi="Times New Roman" w:cs="Times New Roman"/>
+          <w:sz w:val="22"/>
+          <w:szCs w:val="22"/>
+        </w:rPr>
+        <w:br/>
+      </w:r>
     </w:p>
     <w:p>
       <w:pPr>
@@ -396,43 +281,7 @@
           <w:sz w:val="22"/>
           <w:szCs w:val="22"/>
         </w:rPr>
-        <w:t xml:space="preserve">Describe common daily routines for </w:t>
-      </w:r>
-      <w:proofErr w:type="spellStart"/>
-      <w:r>
-        <w:rPr>
-          <w:rFonts w:ascii="Times New Roman" w:hAnsi="Times New Roman" w:cs="Times New Roman"/>
-          <w:sz w:val="22"/>
-          <w:szCs w:val="22"/>
-        </w:rPr>
-        <w:t>GAStech</w:t>
-      </w:r>
-      <w:proofErr w:type="spellEnd"/>
-      <w:r>
-        <w:rPr>
-          <w:rFonts w:ascii="Times New Roman" w:hAnsi="Times New Roman" w:cs="Times New Roman"/>
-          <w:sz w:val="22"/>
-          <w:szCs w:val="22"/>
-        </w:rPr>
-        <w:t xml:space="preserve"> employees. What does a day in the life of a typical </w:t>
-      </w:r>
-      <w:proofErr w:type="spellStart"/>
-      <w:r>
-        <w:rPr>
-          <w:rFonts w:ascii="Times New Roman" w:hAnsi="Times New Roman" w:cs="Times New Roman"/>
-          <w:sz w:val="22"/>
-          <w:szCs w:val="22"/>
-        </w:rPr>
-        <w:t>GAStech</w:t>
-      </w:r>
-      <w:proofErr w:type="spellEnd"/>
-      <w:r>
-        <w:rPr>
-          <w:rFonts w:ascii="Times New Roman" w:hAnsi="Times New Roman" w:cs="Times New Roman"/>
-          <w:sz w:val="22"/>
-          <w:szCs w:val="22"/>
-        </w:rPr>
-        <w:t xml:space="preserve"> employee look like? Please limit your response to no more than five images and 300 words</w:t>
+        <w:t>Describe common daily routines for GAStech employees. What does a day in the life of a typical GAStech employee look like? Please limit your response to no more than five images and 300 words</w:t>
       </w:r>
       <w:r>
         <w:rPr>
@@ -543,7 +392,7 @@
                     <pic:cNvPicPr/>
                   </pic:nvPicPr>
                   <pic:blipFill>
-                    <a:blip r:embed="rId6" cstate="print">
+                    <a:blip r:embed="rId7" cstate="print">
                       <a:extLst>
                         <a:ext uri="{28A0092B-C50C-407E-A947-70E740481C1C}">
                           <a14:useLocalDpi xmlns:a14="http://schemas.microsoft.com/office/drawing/2010/main" val="0"/>
@@ -656,87 +505,15 @@
           <w:sz w:val="22"/>
           <w:szCs w:val="22"/>
         </w:rPr>
-        <w:t xml:space="preserve">Brand </w:t>
-      </w:r>
-      <w:proofErr w:type="spellStart"/>
-      <w:r>
-        <w:rPr>
-          <w:rFonts w:ascii="Times New Roman" w:hAnsi="Times New Roman" w:cs="Times New Roman"/>
-          <w:sz w:val="22"/>
-          <w:szCs w:val="22"/>
-        </w:rPr>
-        <w:t>Tempestad</w:t>
-      </w:r>
-      <w:proofErr w:type="spellEnd"/>
-      <w:r>
-        <w:rPr>
-          <w:rFonts w:ascii="Times New Roman" w:hAnsi="Times New Roman" w:cs="Times New Roman"/>
-          <w:sz w:val="22"/>
-          <w:szCs w:val="22"/>
-        </w:rPr>
-        <w:t xml:space="preserve"> and </w:t>
-      </w:r>
-      <w:proofErr w:type="spellStart"/>
-      <w:r>
-        <w:rPr>
-          <w:rFonts w:ascii="Times New Roman" w:hAnsi="Times New Roman" w:cs="Times New Roman"/>
-          <w:sz w:val="22"/>
-          <w:szCs w:val="22"/>
-        </w:rPr>
-        <w:t>Isande</w:t>
-      </w:r>
-      <w:proofErr w:type="spellEnd"/>
-      <w:r>
-        <w:rPr>
-          <w:rFonts w:ascii="Times New Roman" w:hAnsi="Times New Roman" w:cs="Times New Roman"/>
-          <w:sz w:val="22"/>
-          <w:szCs w:val="22"/>
-        </w:rPr>
-        <w:t xml:space="preserve"> </w:t>
-      </w:r>
-      <w:proofErr w:type="spellStart"/>
-      <w:r>
-        <w:rPr>
-          <w:rFonts w:ascii="Times New Roman" w:hAnsi="Times New Roman" w:cs="Times New Roman"/>
-          <w:sz w:val="22"/>
-          <w:szCs w:val="22"/>
-        </w:rPr>
-        <w:t>Borrasca</w:t>
-      </w:r>
-      <w:proofErr w:type="spellEnd"/>
-      <w:r>
-        <w:rPr>
-          <w:rFonts w:ascii="Times New Roman" w:hAnsi="Times New Roman" w:cs="Times New Roman"/>
-          <w:sz w:val="22"/>
-          <w:szCs w:val="22"/>
-        </w:rPr>
-        <w:t xml:space="preserve"> </w:t>
-      </w:r>
-      <w:r>
-        <w:rPr>
-          <w:rFonts w:ascii="Times New Roman" w:hAnsi="Times New Roman" w:cs="Times New Roman"/>
-          <w:sz w:val="22"/>
-          <w:szCs w:val="22"/>
-        </w:rPr>
-        <w:t xml:space="preserve">meet at the </w:t>
-      </w:r>
-      <w:proofErr w:type="spellStart"/>
-      <w:r>
-        <w:rPr>
-          <w:rFonts w:ascii="Times New Roman" w:hAnsi="Times New Roman" w:cs="Times New Roman"/>
-          <w:sz w:val="22"/>
-          <w:szCs w:val="22"/>
-        </w:rPr>
-        <w:t>Chostus</w:t>
-      </w:r>
-      <w:proofErr w:type="spellEnd"/>
-      <w:r>
-        <w:rPr>
-          <w:rFonts w:ascii="Times New Roman" w:hAnsi="Times New Roman" w:cs="Times New Roman"/>
-          <w:sz w:val="22"/>
-          <w:szCs w:val="22"/>
-        </w:rPr>
-        <w:t xml:space="preserve"> Hotel </w:t>
+        <w:t xml:space="preserve">Brand Tempestad and Isande Borrasca </w:t>
+      </w:r>
+      <w:r>
+        <w:rPr>
+          <w:rFonts w:ascii="Times New Roman" w:hAnsi="Times New Roman" w:cs="Times New Roman"/>
+          <w:sz w:val="22"/>
+          <w:szCs w:val="22"/>
+        </w:rPr>
+        <w:t xml:space="preserve">meet at the Chostus Hotel </w:t>
       </w:r>
       <w:r>
         <w:rPr>
@@ -852,7 +629,7 @@
                     <pic:cNvPicPr/>
                   </pic:nvPicPr>
                   <pic:blipFill>
-                    <a:blip r:embed="rId7" cstate="print">
+                    <a:blip r:embed="rId8" cstate="print">
                       <a:extLst>
                         <a:ext uri="{28A0092B-C50C-407E-A947-70E740481C1C}">
                           <a14:useLocalDpi xmlns:a14="http://schemas.microsoft.com/office/drawing/2010/main" val="0"/>
@@ -911,25 +688,7 @@
           <w:sz w:val="22"/>
           <w:szCs w:val="22"/>
         </w:rPr>
-        <w:t xml:space="preserve">at the </w:t>
-      </w:r>
-      <w:proofErr w:type="spellStart"/>
-      <w:r>
-        <w:rPr>
-          <w:rFonts w:ascii="Times New Roman" w:hAnsi="Times New Roman" w:cs="Times New Roman"/>
-          <w:sz w:val="22"/>
-          <w:szCs w:val="22"/>
-        </w:rPr>
-        <w:t>Chostus</w:t>
-      </w:r>
-      <w:proofErr w:type="spellEnd"/>
-      <w:r>
-        <w:rPr>
-          <w:rFonts w:ascii="Times New Roman" w:hAnsi="Times New Roman" w:cs="Times New Roman"/>
-          <w:sz w:val="22"/>
-          <w:szCs w:val="22"/>
-        </w:rPr>
-        <w:t xml:space="preserve"> Hotel</w:t>
+        <w:t>at the Chostus Hotel</w:t>
       </w:r>
     </w:p>
     <w:p>
@@ -995,79 +754,7 @@
           <w:sz w:val="22"/>
           <w:szCs w:val="22"/>
         </w:rPr>
-        <w:t xml:space="preserve">Brand </w:t>
-      </w:r>
-      <w:proofErr w:type="spellStart"/>
-      <w:r>
-        <w:rPr>
-          <w:rFonts w:ascii="Times New Roman" w:hAnsi="Times New Roman" w:cs="Times New Roman"/>
-          <w:sz w:val="22"/>
-          <w:szCs w:val="22"/>
-        </w:rPr>
-        <w:t>Tempestad</w:t>
-      </w:r>
-      <w:proofErr w:type="spellEnd"/>
-      <w:r>
-        <w:rPr>
-          <w:rFonts w:ascii="Times New Roman" w:hAnsi="Times New Roman" w:cs="Times New Roman"/>
-          <w:sz w:val="22"/>
-          <w:szCs w:val="22"/>
-        </w:rPr>
-        <w:t xml:space="preserve"> and </w:t>
-      </w:r>
-      <w:proofErr w:type="spellStart"/>
-      <w:r>
-        <w:rPr>
-          <w:rFonts w:ascii="Times New Roman" w:hAnsi="Times New Roman" w:cs="Times New Roman"/>
-          <w:sz w:val="22"/>
-          <w:szCs w:val="22"/>
-        </w:rPr>
-        <w:t>Isande</w:t>
-      </w:r>
-      <w:proofErr w:type="spellEnd"/>
-      <w:r>
-        <w:rPr>
-          <w:rFonts w:ascii="Times New Roman" w:hAnsi="Times New Roman" w:cs="Times New Roman"/>
-          <w:sz w:val="22"/>
-          <w:szCs w:val="22"/>
-        </w:rPr>
-        <w:t xml:space="preserve"> </w:t>
-      </w:r>
-      <w:proofErr w:type="spellStart"/>
-      <w:r>
-        <w:rPr>
-          <w:rFonts w:ascii="Times New Roman" w:hAnsi="Times New Roman" w:cs="Times New Roman"/>
-          <w:sz w:val="22"/>
-          <w:szCs w:val="22"/>
-        </w:rPr>
-        <w:t>Borrasca</w:t>
-      </w:r>
-      <w:proofErr w:type="spellEnd"/>
-      <w:r>
-        <w:rPr>
-          <w:rFonts w:ascii="Times New Roman" w:hAnsi="Times New Roman" w:cs="Times New Roman"/>
-          <w:sz w:val="22"/>
-          <w:szCs w:val="22"/>
-        </w:rPr>
-        <w:t xml:space="preserve"> at the </w:t>
-      </w:r>
-      <w:proofErr w:type="spellStart"/>
-      <w:r>
-        <w:rPr>
-          <w:rFonts w:ascii="Times New Roman" w:hAnsi="Times New Roman" w:cs="Times New Roman"/>
-          <w:sz w:val="22"/>
-          <w:szCs w:val="22"/>
-        </w:rPr>
-        <w:t>Chostus</w:t>
-      </w:r>
-      <w:proofErr w:type="spellEnd"/>
-      <w:r>
-        <w:rPr>
-          <w:rFonts w:ascii="Times New Roman" w:hAnsi="Times New Roman" w:cs="Times New Roman"/>
-          <w:sz w:val="22"/>
-          <w:szCs w:val="22"/>
-        </w:rPr>
-        <w:t xml:space="preserve"> Hotel</w:t>
+        <w:t>Brand Tempestad and Isande Borrasca at the Chostus Hotel</w:t>
       </w:r>
       <w:r>
         <w:rPr>
@@ -1127,7 +814,7 @@
                     <pic:cNvPicPr/>
                   </pic:nvPicPr>
                   <pic:blipFill>
-                    <a:blip r:embed="rId8">
+                    <a:blip r:embed="rId9">
                       <a:extLst>
                         <a:ext uri="{28A0092B-C50C-407E-A947-70E740481C1C}">
                           <a14:useLocalDpi xmlns:a14="http://schemas.microsoft.com/office/drawing/2010/main" val="0"/>
@@ -1194,54 +881,8 @@
           <w:sz w:val="22"/>
           <w:szCs w:val="22"/>
         </w:rPr>
-        <w:t xml:space="preserve">Brand </w:t>
-      </w:r>
-      <w:proofErr w:type="spellStart"/>
-      <w:r>
-        <w:rPr>
-          <w:rFonts w:ascii="Times New Roman" w:hAnsi="Times New Roman" w:cs="Times New Roman"/>
-          <w:sz w:val="22"/>
-          <w:szCs w:val="22"/>
-        </w:rPr>
-        <w:t>Tempestad</w:t>
-      </w:r>
-      <w:proofErr w:type="spellEnd"/>
-      <w:r>
-        <w:rPr>
-          <w:rFonts w:ascii="Times New Roman" w:hAnsi="Times New Roman" w:cs="Times New Roman"/>
-          <w:sz w:val="22"/>
-          <w:szCs w:val="22"/>
-        </w:rPr>
-        <w:t xml:space="preserve"> and </w:t>
-      </w:r>
-      <w:proofErr w:type="spellStart"/>
-      <w:r>
-        <w:rPr>
-          <w:rFonts w:ascii="Times New Roman" w:hAnsi="Times New Roman" w:cs="Times New Roman"/>
-          <w:sz w:val="22"/>
-          <w:szCs w:val="22"/>
-        </w:rPr>
-        <w:t>Isande</w:t>
-      </w:r>
-      <w:proofErr w:type="spellEnd"/>
-      <w:r>
-        <w:rPr>
-          <w:rFonts w:ascii="Times New Roman" w:hAnsi="Times New Roman" w:cs="Times New Roman"/>
-          <w:sz w:val="22"/>
-          <w:szCs w:val="22"/>
-        </w:rPr>
-        <w:t xml:space="preserve"> </w:t>
-      </w:r>
-      <w:proofErr w:type="spellStart"/>
-      <w:r>
-        <w:rPr>
-          <w:rFonts w:ascii="Times New Roman" w:hAnsi="Times New Roman" w:cs="Times New Roman"/>
-          <w:sz w:val="22"/>
-          <w:szCs w:val="22"/>
-        </w:rPr>
-        <w:t>Borrasca</w:t>
-      </w:r>
-      <w:proofErr w:type="spellEnd"/>
+        <w:t>Brand Tempestad and Isande Borrasca</w:t>
+      </w:r>
     </w:p>
     <w:p>
       <w:pPr>
@@ -1307,25 +948,7 @@
           <w:sz w:val="22"/>
           <w:szCs w:val="22"/>
         </w:rPr>
-        <w:t xml:space="preserve">credit card transactions at </w:t>
-      </w:r>
-      <w:proofErr w:type="spellStart"/>
-      <w:r>
-        <w:rPr>
-          <w:rFonts w:ascii="Times New Roman" w:hAnsi="Times New Roman" w:cs="Times New Roman"/>
-          <w:sz w:val="22"/>
-          <w:szCs w:val="22"/>
-        </w:rPr>
-        <w:t>Chostus</w:t>
-      </w:r>
-      <w:proofErr w:type="spellEnd"/>
-      <w:r>
-        <w:rPr>
-          <w:rFonts w:ascii="Times New Roman" w:hAnsi="Times New Roman" w:cs="Times New Roman"/>
-          <w:sz w:val="22"/>
-          <w:szCs w:val="22"/>
-        </w:rPr>
-        <w:t xml:space="preserve"> Hotel</w:t>
+        <w:t>credit card transactions at Chostus Hotel</w:t>
       </w:r>
     </w:p>
     <w:p>
@@ -1396,7 +1019,7 @@
                           <pic:cNvPicPr/>
                         </pic:nvPicPr>
                         <pic:blipFill rotWithShape="1">
-                          <a:blip r:embed="rId9" cstate="print">
+                          <a:blip r:embed="rId10" cstate="print">
                             <a:extLst>
                               <a:ext uri="{28A0092B-C50C-407E-A947-70E740481C1C}">
                                 <a14:useLocalDpi xmlns:a14="http://schemas.microsoft.com/office/drawing/2010/main" val="0"/>
@@ -1469,7 +1092,7 @@
                           <pic:cNvPicPr/>
                         </pic:nvPicPr>
                         <pic:blipFill>
-                          <a:blip r:embed="rId10" cstate="print">
+                          <a:blip r:embed="rId11" cstate="print">
                             <a:extLst>
                               <a:ext uri="{28A0092B-C50C-407E-A947-70E740481C1C}">
                                 <a14:useLocalDpi xmlns:a14="http://schemas.microsoft.com/office/drawing/2010/main" val="0"/>
@@ -1532,25 +1155,7 @@
           <w:sz w:val="22"/>
           <w:szCs w:val="22"/>
         </w:rPr>
-        <w:t xml:space="preserve">transaction at </w:t>
-      </w:r>
-      <w:proofErr w:type="spellStart"/>
-      <w:r>
-        <w:rPr>
-          <w:rFonts w:ascii="Times New Roman" w:hAnsi="Times New Roman" w:cs="Times New Roman"/>
-          <w:sz w:val="22"/>
-          <w:szCs w:val="22"/>
-        </w:rPr>
-        <w:t>Chostus</w:t>
-      </w:r>
-      <w:proofErr w:type="spellEnd"/>
-      <w:r>
-        <w:rPr>
-          <w:rFonts w:ascii="Times New Roman" w:hAnsi="Times New Roman" w:cs="Times New Roman"/>
-          <w:sz w:val="22"/>
-          <w:szCs w:val="22"/>
-        </w:rPr>
-        <w:t xml:space="preserve"> Hotel </w:t>
+        <w:t xml:space="preserve">transaction at Chostus Hotel </w:t>
       </w:r>
       <w:r>
         <w:rPr>
@@ -1603,18 +1208,72 @@
           <w:sz w:val="22"/>
           <w:szCs w:val="22"/>
         </w:rPr>
-        <w:t xml:space="preserve">Henk </w:t>
-      </w:r>
-      <w:proofErr w:type="spellStart"/>
-      <w:r>
-        <w:rPr>
-          <w:rFonts w:ascii="Times New Roman" w:hAnsi="Times New Roman" w:cs="Times New Roman"/>
-          <w:sz w:val="22"/>
-          <w:szCs w:val="22"/>
-        </w:rPr>
-        <w:t>Mies</w:t>
-      </w:r>
-      <w:proofErr w:type="spellEnd"/>
+        <w:t xml:space="preserve">Henk Mies </w:t>
+      </w:r>
+      <w:r>
+        <w:rPr>
+          <w:rFonts w:ascii="Times New Roman" w:hAnsi="Times New Roman" w:cs="Times New Roman"/>
+          <w:sz w:val="22"/>
+          <w:szCs w:val="22"/>
+        </w:rPr>
+        <w:t xml:space="preserve">has </w:t>
+      </w:r>
+      <w:r>
+        <w:rPr>
+          <w:rFonts w:ascii="Times New Roman" w:hAnsi="Times New Roman" w:cs="Times New Roman"/>
+          <w:sz w:val="22"/>
+          <w:szCs w:val="22"/>
+        </w:rPr>
+        <w:t xml:space="preserve">made </w:t>
+      </w:r>
+      <w:r>
+        <w:rPr>
+          <w:rFonts w:ascii="Times New Roman" w:hAnsi="Times New Roman" w:cs="Times New Roman"/>
+          <w:sz w:val="22"/>
+          <w:szCs w:val="22"/>
+        </w:rPr>
+        <w:t xml:space="preserve">15 </w:t>
+      </w:r>
+      <w:r>
+        <w:rPr>
+          <w:rFonts w:ascii="Times New Roman" w:hAnsi="Times New Roman" w:cs="Times New Roman"/>
+          <w:sz w:val="22"/>
+          <w:szCs w:val="22"/>
+        </w:rPr>
+        <w:t>transactions</w:t>
+      </w:r>
+      <w:r>
+        <w:rPr>
+          <w:rFonts w:ascii="Times New Roman" w:hAnsi="Times New Roman" w:cs="Times New Roman"/>
+          <w:sz w:val="22"/>
+          <w:szCs w:val="22"/>
+        </w:rPr>
+        <w:t xml:space="preserve"> in 10 days </w:t>
+      </w:r>
+      <w:r>
+        <w:rPr>
+          <w:rFonts w:ascii="Times New Roman" w:hAnsi="Times New Roman" w:cs="Times New Roman"/>
+          <w:sz w:val="22"/>
+          <w:szCs w:val="22"/>
+        </w:rPr>
+        <w:t>to</w:t>
+      </w:r>
+      <w:r>
+        <w:rPr>
+          <w:rFonts w:ascii="Times New Roman" w:hAnsi="Times New Roman" w:cs="Times New Roman"/>
+          <w:sz w:val="22"/>
+          <w:szCs w:val="22"/>
+        </w:rPr>
+        <w:t xml:space="preserve"> Abila Airport</w:t>
+      </w:r>
+      <w:r>
+        <w:rPr>
+          <w:rFonts w:ascii="Times New Roman" w:hAnsi="Times New Roman" w:cs="Times New Roman"/>
+          <w:sz w:val="22"/>
+          <w:szCs w:val="22"/>
+        </w:rPr>
+        <w:t>.</w:t>
+      </w:r>
       <w:r>
         <w:rPr>
           <w:rFonts w:ascii="Times New Roman" w:hAnsi="Times New Roman" w:cs="Times New Roman"/>
@@ -1629,82 +1288,8 @@
           <w:sz w:val="22"/>
           <w:szCs w:val="22"/>
         </w:rPr>
-        <w:t xml:space="preserve">has </w:t>
-      </w:r>
-      <w:r>
-        <w:rPr>
-          <w:rFonts w:ascii="Times New Roman" w:hAnsi="Times New Roman" w:cs="Times New Roman"/>
-          <w:sz w:val="22"/>
-          <w:szCs w:val="22"/>
-        </w:rPr>
-        <w:t xml:space="preserve">made </w:t>
-      </w:r>
-      <w:r>
-        <w:rPr>
-          <w:rFonts w:ascii="Times New Roman" w:hAnsi="Times New Roman" w:cs="Times New Roman"/>
-          <w:sz w:val="22"/>
-          <w:szCs w:val="22"/>
-        </w:rPr>
-        <w:t xml:space="preserve">15 </w:t>
-      </w:r>
-      <w:r>
-        <w:rPr>
-          <w:rFonts w:ascii="Times New Roman" w:hAnsi="Times New Roman" w:cs="Times New Roman"/>
-          <w:sz w:val="22"/>
-          <w:szCs w:val="22"/>
-        </w:rPr>
-        <w:t>transactions</w:t>
-      </w:r>
-      <w:r>
-        <w:rPr>
-          <w:rFonts w:ascii="Times New Roman" w:hAnsi="Times New Roman" w:cs="Times New Roman"/>
-          <w:sz w:val="22"/>
-          <w:szCs w:val="22"/>
-        </w:rPr>
-        <w:t xml:space="preserve"> in 10 days </w:t>
-      </w:r>
-      <w:r>
-        <w:rPr>
-          <w:rFonts w:ascii="Times New Roman" w:hAnsi="Times New Roman" w:cs="Times New Roman"/>
-          <w:sz w:val="22"/>
-          <w:szCs w:val="22"/>
-        </w:rPr>
-        <w:t>to</w:t>
-      </w:r>
-      <w:r>
-        <w:rPr>
-          <w:rFonts w:ascii="Times New Roman" w:hAnsi="Times New Roman" w:cs="Times New Roman"/>
-          <w:sz w:val="22"/>
-          <w:szCs w:val="22"/>
-        </w:rPr>
-        <w:t xml:space="preserve"> Abila Airport</w:t>
-      </w:r>
-      <w:r>
-        <w:rPr>
-          <w:rFonts w:ascii="Times New Roman" w:hAnsi="Times New Roman" w:cs="Times New Roman"/>
-          <w:sz w:val="22"/>
-          <w:szCs w:val="22"/>
-        </w:rPr>
-        <w:t>.</w:t>
-      </w:r>
-      <w:r>
-        <w:rPr>
-          <w:rFonts w:ascii="Times New Roman" w:hAnsi="Times New Roman" w:cs="Times New Roman"/>
-          <w:sz w:val="22"/>
-          <w:szCs w:val="22"/>
-        </w:rPr>
-        <w:t xml:space="preserve"> </w:t>
-      </w:r>
-      <w:r>
-        <w:rPr>
-          <w:rFonts w:ascii="Times New Roman" w:hAnsi="Times New Roman" w:cs="Times New Roman"/>
-          <w:sz w:val="22"/>
-          <w:szCs w:val="22"/>
-        </w:rPr>
         <w:t>This could be plane tickets for him and/or other employees at GASTech.</w:t>
       </w:r>
-      <w:bookmarkStart w:id="0" w:name="_GoBack"/>
-      <w:bookmarkEnd w:id="0"/>
     </w:p>
     <w:p>
       <w:pPr>
@@ -1783,7 +1368,7 @@
                           <pic:cNvPicPr/>
                         </pic:nvPicPr>
                         <pic:blipFill>
-                          <a:blip r:embed="rId11" cstate="print">
+                          <a:blip r:embed="rId12" cstate="print">
                             <a:extLst>
                               <a:ext uri="{28A0092B-C50C-407E-A947-70E740481C1C}">
                                 <a14:useLocalDpi xmlns:a14="http://schemas.microsoft.com/office/drawing/2010/main" val="0"/>
@@ -1849,7 +1434,7 @@
                           <pic:cNvPicPr/>
                         </pic:nvPicPr>
                         <pic:blipFill>
-                          <a:blip r:embed="rId12" cstate="print">
+                          <a:blip r:embed="rId13" cstate="print">
                             <a:extLst>
                               <a:ext uri="{28A0092B-C50C-407E-A947-70E740481C1C}">
                                 <a14:useLocalDpi xmlns:a14="http://schemas.microsoft.com/office/drawing/2010/main" val="0"/>
@@ -1903,25 +1488,7 @@
           <w:sz w:val="22"/>
           <w:szCs w:val="22"/>
         </w:rPr>
-        <w:t xml:space="preserve">Abila Airport and Henk </w:t>
-      </w:r>
-      <w:proofErr w:type="spellStart"/>
-      <w:r>
-        <w:rPr>
-          <w:rFonts w:ascii="Times New Roman" w:hAnsi="Times New Roman" w:cs="Times New Roman"/>
-          <w:sz w:val="22"/>
-          <w:szCs w:val="22"/>
-        </w:rPr>
-        <w:t>Mies</w:t>
-      </w:r>
-      <w:proofErr w:type="spellEnd"/>
-      <w:r>
-        <w:rPr>
-          <w:rFonts w:ascii="Times New Roman" w:hAnsi="Times New Roman" w:cs="Times New Roman"/>
-          <w:sz w:val="22"/>
-          <w:szCs w:val="22"/>
-        </w:rPr>
-        <w:t xml:space="preserve"> </w:t>
+        <w:t xml:space="preserve">Abila Airport and Henk Mies </w:t>
       </w:r>
       <w:r>
         <w:rPr>
@@ -1961,54 +1528,8 @@
           <w:szCs w:val="22"/>
         </w:rPr>
         <w:lastRenderedPageBreak/>
-        <w:t xml:space="preserve">Lucas Alcazar spent $10,000 at </w:t>
-      </w:r>
-      <w:proofErr w:type="spellStart"/>
-      <w:r>
-        <w:rPr>
-          <w:rFonts w:ascii="Times New Roman" w:hAnsi="Times New Roman" w:cs="Times New Roman"/>
-          <w:sz w:val="22"/>
-          <w:szCs w:val="22"/>
-        </w:rPr>
-        <w:t>Frydos</w:t>
-      </w:r>
-      <w:proofErr w:type="spellEnd"/>
-      <w:r>
-        <w:rPr>
-          <w:rFonts w:ascii="Times New Roman" w:hAnsi="Times New Roman" w:cs="Times New Roman"/>
-          <w:sz w:val="22"/>
-          <w:szCs w:val="22"/>
-        </w:rPr>
-        <w:t xml:space="preserve"> </w:t>
-      </w:r>
-      <w:proofErr w:type="spellStart"/>
-      <w:r>
-        <w:rPr>
-          <w:rFonts w:ascii="Times New Roman" w:hAnsi="Times New Roman" w:cs="Times New Roman"/>
-          <w:sz w:val="22"/>
-          <w:szCs w:val="22"/>
-        </w:rPr>
-        <w:t>Autosupply</w:t>
-      </w:r>
-      <w:proofErr w:type="spellEnd"/>
-      <w:r>
-        <w:rPr>
-          <w:rFonts w:ascii="Times New Roman" w:hAnsi="Times New Roman" w:cs="Times New Roman"/>
-          <w:sz w:val="22"/>
-          <w:szCs w:val="22"/>
-        </w:rPr>
-        <w:t xml:space="preserve"> </w:t>
-      </w:r>
-      <w:proofErr w:type="spellStart"/>
-      <w:r>
-        <w:rPr>
-          <w:rFonts w:ascii="Times New Roman" w:hAnsi="Times New Roman" w:cs="Times New Roman"/>
-          <w:sz w:val="22"/>
-          <w:szCs w:val="22"/>
-        </w:rPr>
-        <w:t>n’More</w:t>
-      </w:r>
-      <w:proofErr w:type="spellEnd"/>
+        <w:t>Lucas Alcazar spent $10,000 at Frydos Autosupply n’More</w:t>
+      </w:r>
       <w:r>
         <w:rPr>
           <w:rFonts w:ascii="Times New Roman" w:hAnsi="Times New Roman" w:cs="Times New Roman"/>
@@ -2065,59 +1586,13 @@
         </w:rPr>
         <w:t xml:space="preserve">at </w:t>
       </w:r>
-      <w:proofErr w:type="spellStart"/>
-      <w:r>
-        <w:rPr>
-          <w:rFonts w:ascii="Times New Roman" w:hAnsi="Times New Roman" w:cs="Times New Roman"/>
-          <w:sz w:val="22"/>
-          <w:szCs w:val="22"/>
-        </w:rPr>
-        <w:t>Frydos</w:t>
-      </w:r>
-      <w:proofErr w:type="spellEnd"/>
-      <w:r>
-        <w:rPr>
-          <w:rFonts w:ascii="Times New Roman" w:hAnsi="Times New Roman" w:cs="Times New Roman"/>
-          <w:sz w:val="22"/>
-          <w:szCs w:val="22"/>
-        </w:rPr>
-        <w:t xml:space="preserve"> </w:t>
-      </w:r>
-      <w:proofErr w:type="spellStart"/>
-      <w:r>
-        <w:rPr>
-          <w:rFonts w:ascii="Times New Roman" w:hAnsi="Times New Roman" w:cs="Times New Roman"/>
-          <w:sz w:val="22"/>
-          <w:szCs w:val="22"/>
-        </w:rPr>
-        <w:t>Autosupply</w:t>
-      </w:r>
-      <w:proofErr w:type="spellEnd"/>
-      <w:r>
-        <w:rPr>
-          <w:rFonts w:ascii="Times New Roman" w:hAnsi="Times New Roman" w:cs="Times New Roman"/>
-          <w:sz w:val="22"/>
-          <w:szCs w:val="22"/>
-        </w:rPr>
-        <w:t xml:space="preserve"> </w:t>
-      </w:r>
-      <w:proofErr w:type="spellStart"/>
-      <w:r>
-        <w:rPr>
-          <w:rFonts w:ascii="Times New Roman" w:hAnsi="Times New Roman" w:cs="Times New Roman"/>
-          <w:sz w:val="22"/>
-          <w:szCs w:val="22"/>
-        </w:rPr>
-        <w:t>n’More</w:t>
-      </w:r>
-      <w:proofErr w:type="spellEnd"/>
-      <w:r>
-        <w:rPr>
-          <w:rFonts w:ascii="Times New Roman" w:hAnsi="Times New Roman" w:cs="Times New Roman"/>
-          <w:sz w:val="22"/>
-          <w:szCs w:val="22"/>
-        </w:rPr>
-        <w:t xml:space="preserve"> was </w:t>
+      <w:r>
+        <w:rPr>
+          <w:rFonts w:ascii="Times New Roman" w:hAnsi="Times New Roman" w:cs="Times New Roman"/>
+          <w:sz w:val="22"/>
+          <w:szCs w:val="22"/>
+        </w:rPr>
+        <w:t xml:space="preserve">Frydos Autosupply n’More was </w:t>
       </w:r>
       <w:r>
         <w:rPr>
@@ -2165,54 +1640,8 @@
           <w:sz w:val="22"/>
           <w:szCs w:val="22"/>
         </w:rPr>
-        <w:t xml:space="preserve"> at </w:t>
-      </w:r>
-      <w:proofErr w:type="spellStart"/>
-      <w:r>
-        <w:rPr>
-          <w:rFonts w:ascii="Times New Roman" w:hAnsi="Times New Roman" w:cs="Times New Roman"/>
-          <w:sz w:val="22"/>
-          <w:szCs w:val="22"/>
-        </w:rPr>
-        <w:t>Frydos</w:t>
-      </w:r>
-      <w:proofErr w:type="spellEnd"/>
-      <w:r>
-        <w:rPr>
-          <w:rFonts w:ascii="Times New Roman" w:hAnsi="Times New Roman" w:cs="Times New Roman"/>
-          <w:sz w:val="22"/>
-          <w:szCs w:val="22"/>
-        </w:rPr>
-        <w:t xml:space="preserve"> </w:t>
-      </w:r>
-      <w:proofErr w:type="spellStart"/>
-      <w:r>
-        <w:rPr>
-          <w:rFonts w:ascii="Times New Roman" w:hAnsi="Times New Roman" w:cs="Times New Roman"/>
-          <w:sz w:val="22"/>
-          <w:szCs w:val="22"/>
-        </w:rPr>
-        <w:t>Autosupply</w:t>
-      </w:r>
-      <w:proofErr w:type="spellEnd"/>
-      <w:r>
-        <w:rPr>
-          <w:rFonts w:ascii="Times New Roman" w:hAnsi="Times New Roman" w:cs="Times New Roman"/>
-          <w:sz w:val="22"/>
-          <w:szCs w:val="22"/>
-        </w:rPr>
-        <w:t xml:space="preserve"> </w:t>
-      </w:r>
-      <w:proofErr w:type="spellStart"/>
-      <w:r>
-        <w:rPr>
-          <w:rFonts w:ascii="Times New Roman" w:hAnsi="Times New Roman" w:cs="Times New Roman"/>
-          <w:sz w:val="22"/>
-          <w:szCs w:val="22"/>
-        </w:rPr>
-        <w:t>n’More</w:t>
-      </w:r>
-      <w:proofErr w:type="spellEnd"/>
+        <w:t xml:space="preserve"> at Frydos Autosupply n’More</w:t>
+      </w:r>
       <w:r>
         <w:rPr>
           <w:rFonts w:ascii="Times New Roman" w:hAnsi="Times New Roman" w:cs="Times New Roman"/>
@@ -2354,7 +1783,7 @@
                           <pic:cNvPicPr/>
                         </pic:nvPicPr>
                         <pic:blipFill>
-                          <a:blip r:embed="rId13" cstate="print">
+                          <a:blip r:embed="rId14" cstate="print">
                             <a:extLst>
                               <a:ext uri="{28A0092B-C50C-407E-A947-70E740481C1C}">
                                 <a14:useLocalDpi xmlns:a14="http://schemas.microsoft.com/office/drawing/2010/main" val="0"/>
@@ -2420,7 +1849,7 @@
                           <pic:cNvPicPr/>
                         </pic:nvPicPr>
                         <pic:blipFill>
-                          <a:blip r:embed="rId14" cstate="print">
+                          <a:blip r:embed="rId15" cstate="print">
                             <a:extLst>
                               <a:ext uri="{28A0092B-C50C-407E-A947-70E740481C1C}">
                                 <a14:useLocalDpi xmlns:a14="http://schemas.microsoft.com/office/drawing/2010/main" val="0"/>
@@ -2492,43 +1921,7 @@
           <w:sz w:val="22"/>
           <w:szCs w:val="22"/>
         </w:rPr>
-        <w:t xml:space="preserve">Axel </w:t>
-      </w:r>
-      <w:proofErr w:type="spellStart"/>
-      <w:r>
-        <w:rPr>
-          <w:rFonts w:ascii="Times New Roman" w:hAnsi="Times New Roman" w:cs="Times New Roman"/>
-          <w:sz w:val="22"/>
-          <w:szCs w:val="22"/>
-        </w:rPr>
-        <w:t>Cazas</w:t>
-      </w:r>
-      <w:proofErr w:type="spellEnd"/>
-      <w:r>
-        <w:rPr>
-          <w:rFonts w:ascii="Times New Roman" w:hAnsi="Times New Roman" w:cs="Times New Roman"/>
-          <w:sz w:val="22"/>
-          <w:szCs w:val="22"/>
-        </w:rPr>
-        <w:t xml:space="preserve"> (1) and Elsa </w:t>
-      </w:r>
-      <w:proofErr w:type="spellStart"/>
-      <w:r>
-        <w:rPr>
-          <w:rFonts w:ascii="Times New Roman" w:hAnsi="Times New Roman" w:cs="Times New Roman"/>
-          <w:sz w:val="22"/>
-          <w:szCs w:val="22"/>
-        </w:rPr>
-        <w:t>Orilla</w:t>
-      </w:r>
-      <w:proofErr w:type="spellEnd"/>
-      <w:r>
-        <w:rPr>
-          <w:rFonts w:ascii="Times New Roman" w:hAnsi="Times New Roman" w:cs="Times New Roman"/>
-          <w:sz w:val="22"/>
-          <w:szCs w:val="22"/>
-        </w:rPr>
-        <w:t xml:space="preserve"> (2) may have been aware of tracking software in their vehicles. It is suspicious that 33 employees of out 35 have very clear and complete </w:t>
+        <w:t xml:space="preserve">Axel Cazas (1) and Elsa Orilla (2) may have been aware of tracking software in their vehicles. It is suspicious that 33 employees of out 35 have very clear and complete </w:t>
       </w:r>
       <w:r>
         <w:rPr>
@@ -2544,97 +1937,7 @@
           <w:sz w:val="22"/>
           <w:szCs w:val="22"/>
         </w:rPr>
-        <w:t xml:space="preserve"> data except for Axel </w:t>
-      </w:r>
-      <w:proofErr w:type="spellStart"/>
-      <w:r>
-        <w:rPr>
-          <w:rFonts w:ascii="Times New Roman" w:hAnsi="Times New Roman" w:cs="Times New Roman"/>
-          <w:sz w:val="22"/>
-          <w:szCs w:val="22"/>
-        </w:rPr>
-        <w:t>Cazas</w:t>
-      </w:r>
-      <w:proofErr w:type="spellEnd"/>
-      <w:r>
-        <w:rPr>
-          <w:rFonts w:ascii="Times New Roman" w:hAnsi="Times New Roman" w:cs="Times New Roman"/>
-          <w:sz w:val="22"/>
-          <w:szCs w:val="22"/>
-        </w:rPr>
-        <w:t xml:space="preserve"> and Elsa </w:t>
-      </w:r>
-      <w:proofErr w:type="spellStart"/>
-      <w:r>
-        <w:rPr>
-          <w:rFonts w:ascii="Times New Roman" w:hAnsi="Times New Roman" w:cs="Times New Roman"/>
-          <w:sz w:val="22"/>
-          <w:szCs w:val="22"/>
-        </w:rPr>
-        <w:t>Orilla</w:t>
-      </w:r>
-      <w:proofErr w:type="spellEnd"/>
-      <w:r>
-        <w:rPr>
-          <w:rFonts w:ascii="Times New Roman" w:hAnsi="Times New Roman" w:cs="Times New Roman"/>
-          <w:sz w:val="22"/>
-          <w:szCs w:val="22"/>
-        </w:rPr>
-        <w:t xml:space="preserve">. As stated in the instructions, </w:t>
-      </w:r>
-      <w:proofErr w:type="spellStart"/>
-      <w:r>
-        <w:rPr>
-          <w:rFonts w:ascii="Times New Roman" w:hAnsi="Times New Roman" w:cs="Times New Roman"/>
-          <w:sz w:val="22"/>
-          <w:szCs w:val="22"/>
-        </w:rPr>
-        <w:t>GAStech</w:t>
-      </w:r>
-      <w:proofErr w:type="spellEnd"/>
-      <w:r>
-        <w:rPr>
-          <w:rFonts w:ascii="Times New Roman" w:hAnsi="Times New Roman" w:cs="Times New Roman"/>
-          <w:sz w:val="22"/>
-          <w:szCs w:val="22"/>
-        </w:rPr>
-        <w:t xml:space="preserve"> employees were not aware of tracking software in their vehicles. Still, it is equally possible that Axel </w:t>
-      </w:r>
-      <w:proofErr w:type="spellStart"/>
-      <w:r>
-        <w:rPr>
-          <w:rFonts w:ascii="Times New Roman" w:hAnsi="Times New Roman" w:cs="Times New Roman"/>
-          <w:sz w:val="22"/>
-          <w:szCs w:val="22"/>
-        </w:rPr>
-        <w:t>Cazas</w:t>
-      </w:r>
-      <w:proofErr w:type="spellEnd"/>
-      <w:r>
-        <w:rPr>
-          <w:rFonts w:ascii="Times New Roman" w:hAnsi="Times New Roman" w:cs="Times New Roman"/>
-          <w:sz w:val="22"/>
-          <w:szCs w:val="22"/>
-        </w:rPr>
-        <w:t xml:space="preserve"> and Elsa </w:t>
-      </w:r>
-      <w:proofErr w:type="spellStart"/>
-      <w:r>
-        <w:rPr>
-          <w:rFonts w:ascii="Times New Roman" w:hAnsi="Times New Roman" w:cs="Times New Roman"/>
-          <w:sz w:val="22"/>
-          <w:szCs w:val="22"/>
-        </w:rPr>
-        <w:t>Orilla</w:t>
-      </w:r>
-      <w:proofErr w:type="spellEnd"/>
-      <w:r>
-        <w:rPr>
-          <w:rFonts w:ascii="Times New Roman" w:hAnsi="Times New Roman" w:cs="Times New Roman"/>
-          <w:sz w:val="22"/>
-          <w:szCs w:val="22"/>
-        </w:rPr>
-        <w:t xml:space="preserve"> knew about it and used some device to block</w:t>
+        <w:t xml:space="preserve"> data except for Axel Cazas and Elsa Orilla. As stated in the instructions, GAStech employees were not aware of tracking software in their vehicles. Still, it is equally possible that Axel Cazas and Elsa Orilla knew about it and used some device to block</w:t>
       </w:r>
       <w:r>
         <w:rPr>
@@ -2704,7 +2007,7 @@
                     <pic:cNvPicPr/>
                   </pic:nvPicPr>
                   <pic:blipFill>
-                    <a:blip r:embed="rId15" cstate="print">
+                    <a:blip r:embed="rId16" cstate="print">
                       <a:extLst>
                         <a:ext uri="{28A0092B-C50C-407E-A947-70E740481C1C}">
                           <a14:useLocalDpi xmlns:a14="http://schemas.microsoft.com/office/drawing/2010/main" val="0"/>
@@ -2756,18 +2059,8 @@
           <w:sz w:val="22"/>
           <w:szCs w:val="22"/>
         </w:rPr>
-        <w:t xml:space="preserve">Axel </w:t>
-      </w:r>
-      <w:proofErr w:type="spellStart"/>
-      <w:r>
-        <w:rPr>
-          <w:rFonts w:ascii="Times New Roman" w:hAnsi="Times New Roman" w:cs="Times New Roman"/>
-          <w:sz w:val="22"/>
-          <w:szCs w:val="22"/>
-        </w:rPr>
-        <w:t>Cazas</w:t>
-      </w:r>
-      <w:proofErr w:type="spellEnd"/>
+        <w:t>Axel Cazas</w:t>
+      </w:r>
     </w:p>
     <w:p>
       <w:pPr>
@@ -2803,7 +2096,7 @@
                     <pic:cNvPicPr/>
                   </pic:nvPicPr>
                   <pic:blipFill>
-                    <a:blip r:embed="rId16" cstate="print">
+                    <a:blip r:embed="rId17" cstate="print">
                       <a:extLst>
                         <a:ext uri="{28A0092B-C50C-407E-A947-70E740481C1C}">
                           <a14:useLocalDpi xmlns:a14="http://schemas.microsoft.com/office/drawing/2010/main" val="0"/>
@@ -2871,18 +2164,8 @@
           <w:sz w:val="22"/>
           <w:szCs w:val="22"/>
         </w:rPr>
-        <w:t xml:space="preserve"> </w:t>
-      </w:r>
-      <w:proofErr w:type="spellStart"/>
-      <w:r>
-        <w:rPr>
-          <w:rFonts w:ascii="Times New Roman" w:hAnsi="Times New Roman" w:cs="Times New Roman"/>
-          <w:sz w:val="22"/>
-          <w:szCs w:val="22"/>
-        </w:rPr>
-        <w:t>Orilla</w:t>
-      </w:r>
-      <w:proofErr w:type="spellEnd"/>
+        <w:t xml:space="preserve"> Orilla</w:t>
+      </w:r>
     </w:p>
     <w:sectPr>
       <w:pgSz w:w="12240" w:h="15840"/>

</xml_diff>